<commit_message>
added josh's bio, a feature epic, and 2 stories
</commit_message>
<xml_diff>
--- a/CMPT276ProjectProposal_ckwright.docx
+++ b/CMPT276ProjectProposal_ckwright.docx
@@ -1,6 +1,6 @@
 
 <file path=word/document.xml><?xml version="1.0" encoding="utf-8"?>
-<w:document xmlns:wpc="http://schemas.microsoft.com/office/word/2010/wordprocessingCanvas" xmlns:cx="http://schemas.microsoft.com/office/drawing/2014/chartex" xmlns:cx1="http://schemas.microsoft.com/office/drawing/2015/9/8/chartex" xmlns:cx2="http://schemas.microsoft.com/office/drawing/2015/10/21/chartex" xmlns:cx3="http://schemas.microsoft.com/office/drawing/2016/5/9/chartex" xmlns:cx4="http://schemas.microsoft.com/office/drawing/2016/5/10/chartex" xmlns:cx5="http://schemas.microsoft.com/office/drawing/2016/5/11/chartex" xmlns:cx6="http://schemas.microsoft.com/office/drawing/2016/5/12/chartex" xmlns:cx7="http://schemas.microsoft.com/office/drawing/2016/5/13/chartex" xmlns:cx8="http://schemas.microsoft.com/office/drawing/2016/5/14/chartex" xmlns:mc="http://schemas.openxmlformats.org/markup-compatibility/2006" xmlns:aink="http://schemas.microsoft.com/office/drawing/2016/ink" xmlns:am3d="http://schemas.microsoft.com/office/drawing/2017/model3d" xmlns:o="urn:schemas-microsoft-com:office:office" xmlns:r="http://schemas.openxmlformats.org/officeDocument/2006/relationships" xmlns:m="http://schemas.openxmlformats.org/officeDocument/2006/math" xmlns:v="urn:schemas-microsoft-com:vml" xmlns:wp14="http://schemas.microsoft.com/office/word/2010/wordprocessingDrawing" xmlns:wp="http://schemas.openxmlformats.org/drawingml/2006/wordprocessingDrawing" xmlns:w10="urn:schemas-microsoft-com:office:word" xmlns:w="http://schemas.openxmlformats.org/wordprocessingml/2006/main" xmlns:w14="http://schemas.microsoft.com/office/word/2010/wordml" xmlns:w15="http://schemas.microsoft.com/office/word/2012/wordml" xmlns:w16cid="http://schemas.microsoft.com/office/word/2016/wordml/cid" xmlns:w16se="http://schemas.microsoft.com/office/word/2015/wordml/symex" xmlns:wpg="http://schemas.microsoft.com/office/word/2010/wordprocessingGroup" xmlns:wpi="http://schemas.microsoft.com/office/word/2010/wordprocessingInk" xmlns:wne="http://schemas.microsoft.com/office/word/2006/wordml" xmlns:wps="http://schemas.microsoft.com/office/word/2010/wordprocessingShape" mc:Ignorable="w14 w15 w16se w16cid wp14">
+<w:document xmlns:wpc="http://schemas.microsoft.com/office/word/2010/wordprocessingCanvas" xmlns:cx="http://schemas.microsoft.com/office/drawing/2014/chartex" xmlns:cx1="http://schemas.microsoft.com/office/drawing/2015/9/8/chartex" xmlns:cx2="http://schemas.microsoft.com/office/drawing/2015/10/21/chartex" xmlns:cx3="http://schemas.microsoft.com/office/drawing/2016/5/9/chartex" xmlns:cx4="http://schemas.microsoft.com/office/drawing/2016/5/10/chartex" xmlns:cx5="http://schemas.microsoft.com/office/drawing/2016/5/11/chartex" xmlns:cx6="http://schemas.microsoft.com/office/drawing/2016/5/12/chartex" xmlns:cx7="http://schemas.microsoft.com/office/drawing/2016/5/13/chartex" xmlns:cx8="http://schemas.microsoft.com/office/drawing/2016/5/14/chartex" xmlns:mc="http://schemas.openxmlformats.org/markup-compatibility/2006" xmlns:aink="http://schemas.microsoft.com/office/drawing/2016/ink" xmlns:am3d="http://schemas.microsoft.com/office/drawing/2017/model3d" xmlns:o="urn:schemas-microsoft-com:office:office" xmlns:r="http://schemas.openxmlformats.org/officeDocument/2006/relationships" xmlns:m="http://schemas.openxmlformats.org/officeDocument/2006/math" xmlns:v="urn:schemas-microsoft-com:vml" xmlns:wp14="http://schemas.microsoft.com/office/word/2010/wordprocessingDrawing" xmlns:wp="http://schemas.openxmlformats.org/drawingml/2006/wordprocessingDrawing" xmlns:w10="urn:schemas-microsoft-com:office:word" xmlns:w="http://schemas.openxmlformats.org/wordprocessingml/2006/main" xmlns:w14="http://schemas.microsoft.com/office/word/2010/wordml" xmlns:w15="http://schemas.microsoft.com/office/word/2012/wordml" xmlns:w16cex="http://schemas.microsoft.com/office/word/2018/wordml/cex" xmlns:w16cid="http://schemas.microsoft.com/office/word/2016/wordml/cid" xmlns:w16="http://schemas.microsoft.com/office/word/2018/wordml" xmlns:w16se="http://schemas.microsoft.com/office/word/2015/wordml/symex" xmlns:wpg="http://schemas.microsoft.com/office/word/2010/wordprocessingGroup" xmlns:wpi="http://schemas.microsoft.com/office/word/2010/wordprocessingInk" xmlns:wne="http://schemas.microsoft.com/office/word/2006/wordml" xmlns:wps="http://schemas.microsoft.com/office/word/2010/wordprocessingShape" mc:Ignorable="w14 w15 w16se w16cid w16 w16cex wp14">
   <w:body>
     <w:p>
       <w:pPr>
@@ -492,9 +492,162 @@
         <w:rPr>
           <w:sz w:val="24"/>
           <w:szCs w:val="24"/>
-          <w:highlight w:val="yellow"/>
-        </w:rPr>
-        <w:t>&lt;writeup&gt;</w:t>
+        </w:rPr>
+        <w:t xml:space="preserve">Josh </w:t>
+      </w:r>
+      <w:r>
+        <w:rPr>
+          <w:sz w:val="24"/>
+          <w:szCs w:val="24"/>
+        </w:rPr>
+        <w:t xml:space="preserve">is a </w:t>
+      </w:r>
+      <w:r>
+        <w:rPr>
+          <w:sz w:val="24"/>
+          <w:szCs w:val="24"/>
+        </w:rPr>
+        <w:t>third-year</w:t>
+      </w:r>
+      <w:r>
+        <w:rPr>
+          <w:sz w:val="24"/>
+          <w:szCs w:val="24"/>
+        </w:rPr>
+        <w:t xml:space="preserve"> student at SFU</w:t>
+      </w:r>
+      <w:r>
+        <w:rPr>
+          <w:sz w:val="24"/>
+          <w:szCs w:val="24"/>
+        </w:rPr>
+        <w:t xml:space="preserve"> an</w:t>
+      </w:r>
+      <w:r>
+        <w:rPr>
+          <w:sz w:val="24"/>
+          <w:szCs w:val="24"/>
+        </w:rPr>
+        <w:t>d transferred from Mechatronics last semester</w:t>
+      </w:r>
+      <w:r>
+        <w:rPr>
+          <w:sz w:val="24"/>
+          <w:szCs w:val="24"/>
+        </w:rPr>
+        <w:t xml:space="preserve">. He </w:t>
+      </w:r>
+      <w:r>
+        <w:rPr>
+          <w:sz w:val="24"/>
+          <w:szCs w:val="24"/>
+        </w:rPr>
+        <w:t xml:space="preserve">started programming 4 years ago, mostly with </w:t>
+      </w:r>
+      <w:r>
+        <w:rPr>
+          <w:sz w:val="24"/>
+          <w:szCs w:val="24"/>
+        </w:rPr>
+        <w:t>Python and C.</w:t>
+      </w:r>
+      <w:r>
+        <w:rPr>
+          <w:sz w:val="24"/>
+          <w:szCs w:val="24"/>
+        </w:rPr>
+        <w:t xml:space="preserve"> </w:t>
+      </w:r>
+      <w:r>
+        <w:rPr>
+          <w:sz w:val="24"/>
+          <w:szCs w:val="24"/>
+        </w:rPr>
+        <w:t>Most of</w:t>
+      </w:r>
+      <w:r>
+        <w:rPr>
+          <w:sz w:val="24"/>
+          <w:szCs w:val="24"/>
+        </w:rPr>
+        <w:t xml:space="preserve"> Josh’s experience </w:t>
+      </w:r>
+      <w:r>
+        <w:rPr>
+          <w:sz w:val="24"/>
+          <w:szCs w:val="24"/>
+        </w:rPr>
+        <w:t xml:space="preserve">is </w:t>
+      </w:r>
+      <w:r>
+        <w:rPr>
+          <w:sz w:val="24"/>
+          <w:szCs w:val="24"/>
+        </w:rPr>
+        <w:t xml:space="preserve">with </w:t>
+      </w:r>
+      <w:r>
+        <w:rPr>
+          <w:sz w:val="24"/>
+          <w:szCs w:val="24"/>
+        </w:rPr>
+        <w:t>backend programming and design</w:t>
+      </w:r>
+      <w:r>
+        <w:rPr>
+          <w:sz w:val="24"/>
+          <w:szCs w:val="24"/>
+        </w:rPr>
+        <w:t xml:space="preserve">, </w:t>
+      </w:r>
+      <w:r>
+        <w:rPr>
+          <w:sz w:val="24"/>
+          <w:szCs w:val="24"/>
+        </w:rPr>
+        <w:t xml:space="preserve">focusing on performance </w:t>
+      </w:r>
+      <w:r>
+        <w:rPr>
+          <w:sz w:val="24"/>
+          <w:szCs w:val="24"/>
+        </w:rPr>
+        <w:t>optimization and resourceful memory usage.</w:t>
+      </w:r>
+      <w:r>
+        <w:rPr>
+          <w:sz w:val="24"/>
+          <w:szCs w:val="24"/>
+        </w:rPr>
+        <w:t xml:space="preserve"> For this project, </w:t>
+      </w:r>
+      <w:r>
+        <w:rPr>
+          <w:sz w:val="24"/>
+          <w:szCs w:val="24"/>
+        </w:rPr>
+        <w:t xml:space="preserve">he will primarily focus on application design, </w:t>
+      </w:r>
+      <w:r>
+        <w:rPr>
+          <w:sz w:val="24"/>
+          <w:szCs w:val="24"/>
+        </w:rPr>
+        <w:t xml:space="preserve">backend implementation, and </w:t>
+      </w:r>
+      <w:r>
+        <w:rPr>
+          <w:sz w:val="24"/>
+          <w:szCs w:val="24"/>
+        </w:rPr>
+        <w:t>per</w:t>
+      </w:r>
+      <w:r>
+        <w:rPr>
+          <w:sz w:val="24"/>
+          <w:szCs w:val="24"/>
+        </w:rPr>
+        <w:t>formance optimization.</w:t>
       </w:r>
     </w:p>
     <w:p>
@@ -698,7 +851,6 @@
           <w:szCs w:val="28"/>
           <w:u w:val="single"/>
         </w:rPr>
-        <w:lastRenderedPageBreak/>
         <w:t>More About Our Application</w:t>
       </w:r>
     </w:p>
@@ -918,32 +1070,70 @@
         <w:rPr>
           <w:sz w:val="24"/>
           <w:szCs w:val="24"/>
-          <w:highlight w:val="yellow"/>
-        </w:rPr>
-      </w:pPr>
-      <w:r>
-        <w:rPr>
-          <w:sz w:val="24"/>
-          <w:szCs w:val="24"/>
-          <w:highlight w:val="yellow"/>
-        </w:rPr>
-        <w:t>&lt;</w:t>
-      </w:r>
-      <w:r>
-        <w:rPr>
-          <w:sz w:val="24"/>
-          <w:szCs w:val="24"/>
-          <w:highlight w:val="yellow"/>
-        </w:rPr>
-        <w:t>feature2</w:t>
-      </w:r>
-      <w:r>
-        <w:rPr>
-          <w:sz w:val="24"/>
-          <w:szCs w:val="24"/>
-          <w:highlight w:val="yellow"/>
-        </w:rPr>
-        <w:t xml:space="preserve"> epic&gt;</w:t>
+        </w:rPr>
+      </w:pPr>
+      <w:r>
+        <w:rPr>
+          <w:sz w:val="24"/>
+          <w:szCs w:val="24"/>
+        </w:rPr>
+        <w:t>Have events</w:t>
+      </w:r>
+      <w:r>
+        <w:rPr>
+          <w:sz w:val="24"/>
+          <w:szCs w:val="24"/>
+        </w:rPr>
+        <w:t xml:space="preserve"> held by clubs, faculty or student societies </w:t>
+      </w:r>
+      <w:r>
+        <w:rPr>
+          <w:sz w:val="24"/>
+          <w:szCs w:val="24"/>
+        </w:rPr>
+        <w:t>show on the map as icons</w:t>
+      </w:r>
+      <w:r>
+        <w:rPr>
+          <w:sz w:val="24"/>
+          <w:szCs w:val="24"/>
+        </w:rPr>
+        <w:t xml:space="preserve"> in real-time, so users can quickly learn about </w:t>
+      </w:r>
+      <w:r>
+        <w:rPr>
+          <w:sz w:val="24"/>
+          <w:szCs w:val="24"/>
+        </w:rPr>
+        <w:t>the activity on campus.</w:t>
+      </w:r>
+      <w:r>
+        <w:rPr>
+          <w:sz w:val="24"/>
+          <w:szCs w:val="24"/>
+        </w:rPr>
+        <w:t xml:space="preserve"> Also </w:t>
+      </w:r>
+      <w:r>
+        <w:rPr>
+          <w:sz w:val="24"/>
+          <w:szCs w:val="24"/>
+        </w:rPr>
+        <w:t xml:space="preserve">provide an interface to create an event </w:t>
+      </w:r>
+      <w:r>
+        <w:rPr>
+          <w:sz w:val="24"/>
+          <w:szCs w:val="24"/>
+        </w:rPr>
+        <w:t xml:space="preserve">for </w:t>
+      </w:r>
+      <w:r>
+        <w:rPr>
+          <w:sz w:val="24"/>
+          <w:szCs w:val="24"/>
+        </w:rPr>
+        <w:t>organizers.</w:t>
       </w:r>
     </w:p>
     <w:p>
@@ -1042,16 +1232,127 @@
           <w:bCs/>
           <w:sz w:val="24"/>
           <w:szCs w:val="24"/>
-          <w:highlight w:val="yellow"/>
-        </w:rPr>
-      </w:pPr>
-      <w:r>
-        <w:rPr>
-          <w:sz w:val="24"/>
-          <w:szCs w:val="24"/>
-          <w:highlight w:val="yellow"/>
-        </w:rPr>
-        <w:t>&lt;story2&gt;</w:t>
+        </w:rPr>
+      </w:pPr>
+      <w:r>
+        <w:rPr>
+          <w:sz w:val="24"/>
+          <w:szCs w:val="24"/>
+        </w:rPr>
+        <w:t xml:space="preserve">My </w:t>
+      </w:r>
+      <w:r>
+        <w:rPr>
+          <w:sz w:val="24"/>
+          <w:szCs w:val="24"/>
+        </w:rPr>
+        <w:t>friend and I</w:t>
+      </w:r>
+      <w:r>
+        <w:rPr>
+          <w:sz w:val="24"/>
+          <w:szCs w:val="24"/>
+        </w:rPr>
+        <w:t xml:space="preserve"> are</w:t>
+      </w:r>
+      <w:r>
+        <w:rPr>
+          <w:sz w:val="24"/>
+          <w:szCs w:val="24"/>
+        </w:rPr>
+        <w:t xml:space="preserve"> new student</w:t>
+      </w:r>
+      <w:r>
+        <w:rPr>
+          <w:sz w:val="24"/>
+          <w:szCs w:val="24"/>
+        </w:rPr>
+        <w:t>s</w:t>
+      </w:r>
+      <w:r>
+        <w:rPr>
+          <w:sz w:val="24"/>
+          <w:szCs w:val="24"/>
+        </w:rPr>
+        <w:t xml:space="preserve"> who </w:t>
+      </w:r>
+      <w:r>
+        <w:rPr>
+          <w:sz w:val="24"/>
+          <w:szCs w:val="24"/>
+        </w:rPr>
+        <w:t xml:space="preserve">has yet to </w:t>
+      </w:r>
+      <w:r>
+        <w:rPr>
+          <w:sz w:val="24"/>
+          <w:szCs w:val="24"/>
+        </w:rPr>
+        <w:t>understand the lay of the land.</w:t>
+      </w:r>
+      <w:r>
+        <w:rPr>
+          <w:sz w:val="24"/>
+          <w:szCs w:val="24"/>
+        </w:rPr>
+        <w:t xml:space="preserve"> </w:t>
+      </w:r>
+      <w:r>
+        <w:rPr>
+          <w:sz w:val="24"/>
+          <w:szCs w:val="24"/>
+        </w:rPr>
+        <w:t>Looking for something fun to do, we use the application to search for any events happening on campu</w:t>
+      </w:r>
+      <w:r>
+        <w:rPr>
+          <w:sz w:val="24"/>
+          <w:szCs w:val="24"/>
+        </w:rPr>
+        <w:t xml:space="preserve">s. There are </w:t>
+      </w:r>
+      <w:r>
+        <w:rPr>
+          <w:sz w:val="24"/>
+          <w:szCs w:val="24"/>
+        </w:rPr>
+        <w:t xml:space="preserve">several ongoing or upcoming events </w:t>
+      </w:r>
+      <w:r>
+        <w:rPr>
+          <w:sz w:val="24"/>
+          <w:szCs w:val="24"/>
+        </w:rPr>
+        <w:t xml:space="preserve">shown on </w:t>
+      </w:r>
+      <w:r>
+        <w:rPr>
+          <w:sz w:val="24"/>
+          <w:szCs w:val="24"/>
+        </w:rPr>
+        <w:lastRenderedPageBreak/>
+        <w:t xml:space="preserve">the map as icons at their </w:t>
+      </w:r>
+      <w:r>
+        <w:rPr>
+          <w:sz w:val="24"/>
+          <w:szCs w:val="24"/>
+        </w:rPr>
+        <w:t xml:space="preserve">campus locations. </w:t>
+      </w:r>
+      <w:r>
+        <w:rPr>
+          <w:sz w:val="24"/>
+          <w:szCs w:val="24"/>
+        </w:rPr>
+        <w:t xml:space="preserve">We decide to </w:t>
+      </w:r>
+      <w:r>
+        <w:rPr>
+          <w:sz w:val="24"/>
+          <w:szCs w:val="24"/>
+        </w:rPr>
+        <w:t>check an event out with direction to get there.</w:t>
       </w:r>
     </w:p>
     <w:p>
@@ -1066,16 +1367,105 @@
           <w:bCs/>
           <w:sz w:val="24"/>
           <w:szCs w:val="24"/>
-          <w:highlight w:val="yellow"/>
-        </w:rPr>
-      </w:pPr>
-      <w:r>
-        <w:rPr>
-          <w:sz w:val="24"/>
-          <w:szCs w:val="24"/>
-          <w:highlight w:val="yellow"/>
-        </w:rPr>
-        <w:t>&lt;story3&gt;</w:t>
+        </w:rPr>
+      </w:pPr>
+      <w:r>
+        <w:rPr>
+          <w:sz w:val="24"/>
+          <w:szCs w:val="24"/>
+        </w:rPr>
+        <w:t xml:space="preserve">I am </w:t>
+      </w:r>
+      <w:r>
+        <w:rPr>
+          <w:sz w:val="24"/>
+          <w:szCs w:val="24"/>
+        </w:rPr>
+        <w:t xml:space="preserve">an executive member of a student society </w:t>
+      </w:r>
+      <w:r>
+        <w:rPr>
+          <w:sz w:val="24"/>
+          <w:szCs w:val="24"/>
+        </w:rPr>
+        <w:t xml:space="preserve">or faculty member </w:t>
+      </w:r>
+      <w:r>
+        <w:rPr>
+          <w:sz w:val="24"/>
+          <w:szCs w:val="24"/>
+        </w:rPr>
+        <w:t xml:space="preserve">trying to </w:t>
+      </w:r>
+      <w:r>
+        <w:rPr>
+          <w:sz w:val="24"/>
+          <w:szCs w:val="24"/>
+        </w:rPr>
+        <w:t xml:space="preserve">advertise an upcoming or ongoing event. </w:t>
+      </w:r>
+      <w:r>
+        <w:rPr>
+          <w:sz w:val="24"/>
+          <w:szCs w:val="24"/>
+        </w:rPr>
+        <w:t xml:space="preserve">I </w:t>
+      </w:r>
+      <w:r>
+        <w:rPr>
+          <w:sz w:val="24"/>
+          <w:szCs w:val="24"/>
+        </w:rPr>
+        <w:t>open the app and</w:t>
+      </w:r>
+      <w:r>
+        <w:rPr>
+          <w:sz w:val="24"/>
+          <w:szCs w:val="24"/>
+        </w:rPr>
+        <w:t xml:space="preserve"> use the event creation interfac</w:t>
+      </w:r>
+      <w:r>
+        <w:rPr>
+          <w:sz w:val="24"/>
+          <w:szCs w:val="24"/>
+        </w:rPr>
+        <w:t>e</w:t>
+      </w:r>
+      <w:r>
+        <w:rPr>
+          <w:sz w:val="24"/>
+          <w:szCs w:val="24"/>
+        </w:rPr>
+        <w:t xml:space="preserve">. I search up the </w:t>
+      </w:r>
+      <w:r>
+        <w:rPr>
+          <w:sz w:val="24"/>
+          <w:szCs w:val="24"/>
+        </w:rPr>
+        <w:t>room or area on campus and select the location for the event</w:t>
+      </w:r>
+      <w:r>
+        <w:rPr>
+          <w:sz w:val="24"/>
+          <w:szCs w:val="24"/>
+        </w:rPr>
+        <w:t xml:space="preserve">, select </w:t>
+      </w:r>
+      <w:r>
+        <w:rPr>
+          <w:sz w:val="24"/>
+          <w:szCs w:val="24"/>
+        </w:rPr>
+        <w:t xml:space="preserve">the date and time for the event, maybe upload a picture, and fill in the details. I then submit the event </w:t>
+      </w:r>
+      <w:r>
+        <w:rPr>
+          <w:sz w:val="24"/>
+          <w:szCs w:val="24"/>
+        </w:rPr>
+        <w:t>and it becomes visible to users.</w:t>
       </w:r>
     </w:p>
     <w:p>
@@ -1303,7 +1693,6 @@
           <w:szCs w:val="28"/>
           <w:u w:val="single"/>
         </w:rPr>
-        <w:lastRenderedPageBreak/>
         <w:t>Mockup</w:t>
       </w:r>
       <w:proofErr w:type="spellEnd"/>
@@ -1422,6 +1811,7 @@
           <w:sz w:val="28"/>
           <w:szCs w:val="28"/>
         </w:rPr>
+        <w:lastRenderedPageBreak/>
         <w:drawing>
           <wp:inline distT="0" distB="0" distL="0" distR="0" wp14:anchorId="3A3D3A11" wp14:editId="664F86E1">
             <wp:extent cx="5381625" cy="3651571"/>
@@ -1482,7 +1872,6 @@
           <w:sz w:val="28"/>
           <w:szCs w:val="28"/>
         </w:rPr>
-        <w:lastRenderedPageBreak/>
         <w:drawing>
           <wp:inline distT="0" distB="0" distL="0" distR="0" wp14:anchorId="43940619" wp14:editId="0F0D1135">
             <wp:extent cx="5343525" cy="3672532"/>
@@ -1543,6 +1932,7 @@
           <w:sz w:val="28"/>
           <w:szCs w:val="28"/>
         </w:rPr>
+        <w:lastRenderedPageBreak/>
         <w:drawing>
           <wp:inline distT="0" distB="0" distL="0" distR="0" wp14:anchorId="0FE5CF8B" wp14:editId="36A336F4">
             <wp:extent cx="5391150" cy="3616563"/>
@@ -1626,7 +2016,6 @@
           <w:szCs w:val="28"/>
           <w:u w:val="single"/>
         </w:rPr>
-        <w:lastRenderedPageBreak/>
         <w:t>Meeting 1 Overview</w:t>
       </w:r>
     </w:p>
@@ -1786,8 +2175,6 @@
         </w:rPr>
         <w:t xml:space="preserve"> Text based? How interactive?</w:t>
       </w:r>
-      <w:bookmarkStart w:id="0" w:name="_GoBack"/>
-      <w:bookmarkEnd w:id="0"/>
     </w:p>
     <w:p>
       <w:pPr>
@@ -1994,14 +2381,7 @@
           <w:sz w:val="24"/>
           <w:szCs w:val="24"/>
         </w:rPr>
-        <w:t>–</w:t>
-      </w:r>
-      <w:r>
-        <w:rPr>
-          <w:sz w:val="24"/>
-          <w:szCs w:val="24"/>
-        </w:rPr>
-        <w:t xml:space="preserve"> for a better understanding of it’s uses</w:t>
+        <w:t>– for a better understanding of it’s uses</w:t>
       </w:r>
     </w:p>
     <w:p>
@@ -2098,16 +2478,7 @@
           <w:sz w:val="24"/>
           <w:szCs w:val="24"/>
         </w:rPr>
-        <w:t xml:space="preserve"> </w:t>
-      </w:r>
-      <w:r>
-        <w:rPr>
-          <w:i/>
-          <w:iCs/>
-          <w:sz w:val="24"/>
-          <w:szCs w:val="24"/>
-        </w:rPr>
-        <w:t>https://github.com/Guojiaxi/sfu-cmpt276proj.git</w:t>
+        <w:t xml:space="preserve"> https://github.com/Guojiaxi/sfu-cmpt276proj.git</w:t>
       </w:r>
     </w:p>
     <w:p>
@@ -2203,7 +2574,7 @@
 </file>
 
 <file path=word/numbering.xml><?xml version="1.0" encoding="utf-8"?>
-<w:numbering xmlns:wpc="http://schemas.microsoft.com/office/word/2010/wordprocessingCanvas" xmlns:cx="http://schemas.microsoft.com/office/drawing/2014/chartex" xmlns:cx1="http://schemas.microsoft.com/office/drawing/2015/9/8/chartex" xmlns:cx2="http://schemas.microsoft.com/office/drawing/2015/10/21/chartex" xmlns:cx3="http://schemas.microsoft.com/office/drawing/2016/5/9/chartex" xmlns:cx4="http://schemas.microsoft.com/office/drawing/2016/5/10/chartex" xmlns:cx5="http://schemas.microsoft.com/office/drawing/2016/5/11/chartex" xmlns:cx6="http://schemas.microsoft.com/office/drawing/2016/5/12/chartex" xmlns:cx7="http://schemas.microsoft.com/office/drawing/2016/5/13/chartex" xmlns:cx8="http://schemas.microsoft.com/office/drawing/2016/5/14/chartex" xmlns:mc="http://schemas.openxmlformats.org/markup-compatibility/2006" xmlns:aink="http://schemas.microsoft.com/office/drawing/2016/ink" xmlns:am3d="http://schemas.microsoft.com/office/drawing/2017/model3d" xmlns:o="urn:schemas-microsoft-com:office:office" xmlns:r="http://schemas.openxmlformats.org/officeDocument/2006/relationships" xmlns:m="http://schemas.openxmlformats.org/officeDocument/2006/math" xmlns:v="urn:schemas-microsoft-com:vml" xmlns:wp14="http://schemas.microsoft.com/office/word/2010/wordprocessingDrawing" xmlns:wp="http://schemas.openxmlformats.org/drawingml/2006/wordprocessingDrawing" xmlns:w10="urn:schemas-microsoft-com:office:word" xmlns:w="http://schemas.openxmlformats.org/wordprocessingml/2006/main" xmlns:w14="http://schemas.microsoft.com/office/word/2010/wordml" xmlns:w15="http://schemas.microsoft.com/office/word/2012/wordml" xmlns:w16cid="http://schemas.microsoft.com/office/word/2016/wordml/cid" xmlns:w16se="http://schemas.microsoft.com/office/word/2015/wordml/symex" xmlns:wpg="http://schemas.microsoft.com/office/word/2010/wordprocessingGroup" xmlns:wpi="http://schemas.microsoft.com/office/word/2010/wordprocessingInk" xmlns:wne="http://schemas.microsoft.com/office/word/2006/wordml" xmlns:wps="http://schemas.microsoft.com/office/word/2010/wordprocessingShape" mc:Ignorable="w14 w15 w16se w16cid wp14">
+<w:numbering xmlns:wpc="http://schemas.microsoft.com/office/word/2010/wordprocessingCanvas" xmlns:cx="http://schemas.microsoft.com/office/drawing/2014/chartex" xmlns:cx1="http://schemas.microsoft.com/office/drawing/2015/9/8/chartex" xmlns:cx2="http://schemas.microsoft.com/office/drawing/2015/10/21/chartex" xmlns:cx3="http://schemas.microsoft.com/office/drawing/2016/5/9/chartex" xmlns:cx4="http://schemas.microsoft.com/office/drawing/2016/5/10/chartex" xmlns:cx5="http://schemas.microsoft.com/office/drawing/2016/5/11/chartex" xmlns:cx6="http://schemas.microsoft.com/office/drawing/2016/5/12/chartex" xmlns:cx7="http://schemas.microsoft.com/office/drawing/2016/5/13/chartex" xmlns:cx8="http://schemas.microsoft.com/office/drawing/2016/5/14/chartex" xmlns:mc="http://schemas.openxmlformats.org/markup-compatibility/2006" xmlns:aink="http://schemas.microsoft.com/office/drawing/2016/ink" xmlns:am3d="http://schemas.microsoft.com/office/drawing/2017/model3d" xmlns:o="urn:schemas-microsoft-com:office:office" xmlns:r="http://schemas.openxmlformats.org/officeDocument/2006/relationships" xmlns:m="http://schemas.openxmlformats.org/officeDocument/2006/math" xmlns:v="urn:schemas-microsoft-com:vml" xmlns:wp14="http://schemas.microsoft.com/office/word/2010/wordprocessingDrawing" xmlns:wp="http://schemas.openxmlformats.org/drawingml/2006/wordprocessingDrawing" xmlns:w10="urn:schemas-microsoft-com:office:word" xmlns:w="http://schemas.openxmlformats.org/wordprocessingml/2006/main" xmlns:w14="http://schemas.microsoft.com/office/word/2010/wordml" xmlns:w15="http://schemas.microsoft.com/office/word/2012/wordml" xmlns:w16cex="http://schemas.microsoft.com/office/word/2018/wordml/cex" xmlns:w16cid="http://schemas.microsoft.com/office/word/2016/wordml/cid" xmlns:w16="http://schemas.microsoft.com/office/word/2018/wordml" xmlns:w16se="http://schemas.microsoft.com/office/word/2015/wordml/symex" xmlns:wpg="http://schemas.microsoft.com/office/word/2010/wordprocessingGroup" xmlns:wpi="http://schemas.microsoft.com/office/word/2010/wordprocessingInk" xmlns:wne="http://schemas.microsoft.com/office/word/2006/wordml" xmlns:wps="http://schemas.microsoft.com/office/word/2010/wordprocessingShape" mc:Ignorable="w14 w15 w16se w16cid w16 w16cex wp14">
   <w:abstractNum w:abstractNumId="0" w15:restartNumberingAfterBreak="0">
     <w:nsid w:val="53343216"/>
     <w:multiLevelType w:val="hybridMultilevel"/>
@@ -2621,7 +2992,7 @@
 </file>
 
 <file path=word/styles.xml><?xml version="1.0" encoding="utf-8"?>
-<w:styles xmlns:mc="http://schemas.openxmlformats.org/markup-compatibility/2006" xmlns:r="http://schemas.openxmlformats.org/officeDocument/2006/relationships" xmlns:w="http://schemas.openxmlformats.org/wordprocessingml/2006/main" xmlns:w14="http://schemas.microsoft.com/office/word/2010/wordml" xmlns:w15="http://schemas.microsoft.com/office/word/2012/wordml" xmlns:w16cid="http://schemas.microsoft.com/office/word/2016/wordml/cid" xmlns:w16se="http://schemas.microsoft.com/office/word/2015/wordml/symex" mc:Ignorable="w14 w15 w16se w16cid">
+<w:styles xmlns:mc="http://schemas.openxmlformats.org/markup-compatibility/2006" xmlns:r="http://schemas.openxmlformats.org/officeDocument/2006/relationships" xmlns:w="http://schemas.openxmlformats.org/wordprocessingml/2006/main" xmlns:w14="http://schemas.microsoft.com/office/word/2010/wordml" xmlns:w15="http://schemas.microsoft.com/office/word/2012/wordml" xmlns:w16cex="http://schemas.microsoft.com/office/word/2018/wordml/cex" xmlns:w16cid="http://schemas.microsoft.com/office/word/2016/wordml/cid" xmlns:w16="http://schemas.microsoft.com/office/word/2018/wordml" xmlns:w16se="http://schemas.microsoft.com/office/word/2015/wordml/symex" mc:Ignorable="w14 w15 w16se w16cid w16 w16cex">
   <w:docDefaults>
     <w:rPrDefault>
       <w:rPr>
@@ -2637,7 +3008,7 @@
       </w:pPr>
     </w:pPrDefault>
   </w:docDefaults>
-  <w:latentStyles w:defLockedState="0" w:defUIPriority="99" w:defSemiHidden="0" w:defUnhideWhenUsed="0" w:defQFormat="0" w:count="377">
+  <w:latentStyles w:defLockedState="0" w:defUIPriority="99" w:defSemiHidden="0" w:defUnhideWhenUsed="0" w:defQFormat="0" w:count="376">
     <w:lsdException w:name="Normal" w:uiPriority="0" w:qFormat="1"/>
     <w:lsdException w:name="heading 1" w:uiPriority="9" w:qFormat="1"/>
     <w:lsdException w:name="heading 2" w:semiHidden="1" w:uiPriority="9" w:unhideWhenUsed="1" w:qFormat="1"/>
@@ -2743,6 +3114,7 @@
     <w:lsdException w:name="HTML Sample" w:semiHidden="1" w:unhideWhenUsed="1"/>
     <w:lsdException w:name="HTML Typewriter" w:semiHidden="1" w:unhideWhenUsed="1"/>
     <w:lsdException w:name="HTML Variable" w:semiHidden="1" w:unhideWhenUsed="1"/>
+    <w:lsdException w:name="Normal Table" w:semiHidden="1" w:unhideWhenUsed="1"/>
     <w:lsdException w:name="annotation subject" w:semiHidden="1" w:unhideWhenUsed="1"/>
     <w:lsdException w:name="No List" w:semiHidden="1" w:unhideWhenUsed="1"/>
     <w:lsdException w:name="Outline List 1" w:semiHidden="1" w:unhideWhenUsed="1"/>
@@ -2788,9 +3160,11 @@
     <w:lsdException w:name="Table Subtle 1" w:semiHidden="1" w:unhideWhenUsed="1"/>
     <w:lsdException w:name="Table Subtle 2" w:semiHidden="1" w:unhideWhenUsed="1"/>
     <w:lsdException w:name="Table Web 1" w:semiHidden="1" w:unhideWhenUsed="1"/>
+    <w:lsdException w:name="Table Web 2" w:semiHidden="1" w:unhideWhenUsed="1"/>
     <w:lsdException w:name="Table Web 3" w:semiHidden="1" w:unhideWhenUsed="1"/>
     <w:lsdException w:name="Balloon Text" w:semiHidden="1" w:unhideWhenUsed="1"/>
     <w:lsdException w:name="Table Grid" w:uiPriority="39"/>
+    <w:lsdException w:name="Table Theme" w:semiHidden="1" w:unhideWhenUsed="1"/>
     <w:lsdException w:name="Placeholder Text" w:semiHidden="1"/>
     <w:lsdException w:name="No Spacing" w:uiPriority="1" w:qFormat="1"/>
     <w:lsdException w:name="Light Shading" w:uiPriority="60"/>
@@ -3011,7 +3385,6 @@
     <w:lsdException w:name="Hashtag" w:semiHidden="1" w:unhideWhenUsed="1"/>
     <w:lsdException w:name="Unresolved Mention" w:semiHidden="1" w:unhideWhenUsed="1"/>
     <w:lsdException w:name="Smart Link" w:semiHidden="1" w:unhideWhenUsed="1"/>
-    <w:lsdException w:name="Smart Link Error" w:semiHidden="1" w:unhideWhenUsed="1"/>
   </w:latentStyles>
   <w:style w:type="paragraph" w:default="1" w:styleId="Normal">
     <w:name w:val="Normal"/>

</xml_diff>

<commit_message>
merged proposal docs and removed garbage files
</commit_message>
<xml_diff>
--- a/CMPT276ProjectProposal_ckwright.docx
+++ b/CMPT276ProjectProposal_ckwright.docx
@@ -376,23 +376,7 @@
           <w:sz w:val="24"/>
           <w:szCs w:val="24"/>
         </w:rPr>
-        <w:t xml:space="preserve"> experience normalizing databases, and can work well with SQL, SQLite, MongoDB, and </w:t>
-      </w:r>
-      <w:proofErr w:type="spellStart"/>
-      <w:r>
-        <w:rPr>
-          <w:sz w:val="24"/>
-          <w:szCs w:val="24"/>
-        </w:rPr>
-        <w:t>PostgreSQl</w:t>
-      </w:r>
-      <w:proofErr w:type="spellEnd"/>
-      <w:r>
-        <w:rPr>
-          <w:sz w:val="24"/>
-          <w:szCs w:val="24"/>
-        </w:rPr>
-        <w:t>.</w:t>
+        <w:t xml:space="preserve"> experience normalizing databases, and can work well with SQL, SQLite, MongoDB, and PostgreSQl.</w:t>
       </w:r>
       <w:r>
         <w:rPr>
@@ -657,86 +641,69 @@
           <w:szCs w:val="24"/>
         </w:rPr>
       </w:pPr>
-      <w:proofErr w:type="spellStart"/>
-      <w:r>
-        <w:rPr>
-          <w:b/>
-          <w:bCs/>
-          <w:sz w:val="24"/>
-          <w:szCs w:val="24"/>
-        </w:rPr>
-        <w:t>Mandeepa</w:t>
-      </w:r>
-      <w:proofErr w:type="spellEnd"/>
-      <w:r>
-        <w:rPr>
-          <w:b/>
-          <w:bCs/>
+      <w:r>
+        <w:rPr>
+          <w:b/>
+          <w:bCs/>
+          <w:sz w:val="24"/>
+          <w:szCs w:val="24"/>
+        </w:rPr>
+        <w:t>Mandeepa Mashhura</w:t>
+      </w:r>
+      <w:r>
+        <w:rPr>
+          <w:sz w:val="24"/>
+          <w:szCs w:val="24"/>
+        </w:rPr>
+        <w:t>:</w:t>
+      </w:r>
+      <w:r>
+        <w:rPr>
           <w:sz w:val="24"/>
           <w:szCs w:val="24"/>
         </w:rPr>
         <w:t xml:space="preserve"> </w:t>
       </w:r>
-      <w:proofErr w:type="spellStart"/>
-      <w:r>
-        <w:rPr>
-          <w:b/>
-          <w:bCs/>
-          <w:sz w:val="24"/>
-          <w:szCs w:val="24"/>
-        </w:rPr>
-        <w:t>Mashhura</w:t>
-      </w:r>
-      <w:proofErr w:type="spellEnd"/>
-      <w:r>
-        <w:rPr>
-          <w:sz w:val="24"/>
-          <w:szCs w:val="24"/>
-        </w:rPr>
-        <w:t>:</w:t>
-      </w:r>
-      <w:r>
-        <w:rPr>
-          <w:sz w:val="24"/>
-          <w:szCs w:val="24"/>
-        </w:rPr>
-        <w:t xml:space="preserve"> </w:t>
-      </w:r>
-      <w:r>
-        <w:rPr>
-          <w:sz w:val="24"/>
-          <w:szCs w:val="24"/>
-          <w:highlight w:val="yellow"/>
-        </w:rPr>
-        <w:t>&lt;writeup&gt;</w:t>
-      </w:r>
-    </w:p>
-    <w:p>
-      <w:pPr>
-        <w:rPr>
-          <w:sz w:val="24"/>
-          <w:szCs w:val="24"/>
-        </w:rPr>
-      </w:pPr>
-      <w:proofErr w:type="spellStart"/>
-      <w:r>
-        <w:rPr>
-          <w:b/>
-          <w:bCs/>
-          <w:sz w:val="24"/>
-          <w:szCs w:val="24"/>
-        </w:rPr>
-        <w:t>Parth</w:t>
-      </w:r>
-      <w:proofErr w:type="spellEnd"/>
-      <w:r>
-        <w:rPr>
-          <w:b/>
-          <w:bCs/>
-          <w:sz w:val="24"/>
-          <w:szCs w:val="24"/>
-        </w:rPr>
-        <w:t xml:space="preserve"> Vakil</w:t>
+      <w:r>
+        <w:rPr>
+          <w:sz w:val="24"/>
+          <w:szCs w:val="24"/>
+          <w:lang w:val="en-US"/>
+        </w:rPr>
+        <w:t xml:space="preserve">Mandeepa is a </w:t>
+      </w:r>
+      <w:r>
+        <w:rPr>
+          <w:sz w:val="24"/>
+          <w:szCs w:val="24"/>
+          <w:lang w:val="en-US"/>
+        </w:rPr>
+        <w:t>second-year</w:t>
+      </w:r>
+      <w:r>
+        <w:rPr>
+          <w:sz w:val="24"/>
+          <w:szCs w:val="24"/>
+          <w:lang w:val="en-US"/>
+        </w:rPr>
+        <w:t xml:space="preserve"> engineering student at Simon Fraser University, who is very passionate about the field. She has experience in programming languages like C++ and Python. She is very confident in her abilities to pick up and learn new technologies and languages if needed. She strives to be a great asset to our team. She will be focusing on the front end development and lifting the morale of the group.</w:t>
+      </w:r>
+    </w:p>
+    <w:p>
+      <w:pPr>
+        <w:rPr>
+          <w:sz w:val="24"/>
+          <w:szCs w:val="24"/>
+        </w:rPr>
+      </w:pPr>
+      <w:r>
+        <w:rPr>
+          <w:b/>
+          <w:bCs/>
+          <w:sz w:val="24"/>
+          <w:szCs w:val="24"/>
+        </w:rPr>
+        <w:t>Parth Vakil</w:t>
       </w:r>
       <w:r>
         <w:rPr>
@@ -1239,6 +1206,7 @@
           <w:sz w:val="24"/>
           <w:szCs w:val="24"/>
         </w:rPr>
+        <w:lastRenderedPageBreak/>
         <w:t xml:space="preserve">My </w:t>
       </w:r>
       <w:r>
@@ -1323,15 +1291,7 @@
           <w:sz w:val="24"/>
           <w:szCs w:val="24"/>
         </w:rPr>
-        <w:t xml:space="preserve">shown on </w:t>
-      </w:r>
-      <w:r>
-        <w:rPr>
-          <w:sz w:val="24"/>
-          <w:szCs w:val="24"/>
-        </w:rPr>
-        <w:lastRenderedPageBreak/>
-        <w:t xml:space="preserve">the map as icons at their </w:t>
+        <w:t xml:space="preserve">shown on the map as icons at their </w:t>
       </w:r>
       <w:r>
         <w:rPr>
@@ -1475,21 +1435,45 @@
           <w:ilvl w:val="1"/>
           <w:numId w:val="3"/>
         </w:numPr>
-        <w:rPr>
-          <w:b/>
-          <w:bCs/>
-          <w:sz w:val="24"/>
-          <w:szCs w:val="24"/>
-          <w:highlight w:val="yellow"/>
-        </w:rPr>
-      </w:pPr>
-      <w:r>
-        <w:rPr>
-          <w:sz w:val="24"/>
-          <w:szCs w:val="24"/>
-          <w:highlight w:val="yellow"/>
-        </w:rPr>
-        <w:t>&lt;story4&gt;</w:t>
+        <w:pBdr>
+          <w:top w:val="nil"/>
+          <w:left w:val="nil"/>
+          <w:bottom w:val="nil"/>
+          <w:right w:val="nil"/>
+          <w:between w:val="nil"/>
+          <w:bar w:val="nil"/>
+        </w:pBdr>
+        <w:contextualSpacing w:val="0"/>
+        <w:rPr>
+          <w:b/>
+          <w:bCs/>
+          <w:sz w:val="24"/>
+          <w:szCs w:val="24"/>
+        </w:rPr>
+      </w:pPr>
+      <w:r>
+        <w:rPr>
+          <w:sz w:val="24"/>
+          <w:szCs w:val="24"/>
+          <w:lang w:val="en-US"/>
+        </w:rPr>
+        <w:t xml:space="preserve">As a </w:t>
+      </w:r>
+      <w:r>
+        <w:rPr>
+          <w:sz w:val="24"/>
+          <w:szCs w:val="24"/>
+          <w:lang w:val="en-US"/>
+        </w:rPr>
+        <w:t>second-year</w:t>
+      </w:r>
+      <w:r>
+        <w:rPr>
+          <w:sz w:val="24"/>
+          <w:szCs w:val="24"/>
+          <w:lang w:val="en-US"/>
+        </w:rPr>
+        <w:t xml:space="preserve"> student I have used this application to get ratings of different professors and get to know course contents. This helped me decide which upper level courses I should take and where suitable for me.  </w:t>
       </w:r>
     </w:p>
     <w:p>
@@ -1499,37 +1483,45 @@
           <w:ilvl w:val="1"/>
           <w:numId w:val="3"/>
         </w:numPr>
-        <w:rPr>
-          <w:b/>
-          <w:bCs/>
-          <w:sz w:val="24"/>
-          <w:szCs w:val="24"/>
-          <w:highlight w:val="yellow"/>
-        </w:rPr>
-      </w:pPr>
-      <w:r>
-        <w:rPr>
-          <w:sz w:val="24"/>
-          <w:szCs w:val="24"/>
-          <w:highlight w:val="yellow"/>
-        </w:rPr>
-        <w:t>&lt;story</w:t>
-      </w:r>
-      <w:r>
-        <w:rPr>
-          <w:sz w:val="24"/>
-          <w:szCs w:val="24"/>
-          <w:highlight w:val="yellow"/>
-        </w:rPr>
-        <w:t>5</w:t>
-      </w:r>
-      <w:r>
-        <w:rPr>
-          <w:sz w:val="24"/>
-          <w:szCs w:val="24"/>
-          <w:highlight w:val="yellow"/>
-        </w:rPr>
-        <w:t>&gt;</w:t>
+        <w:pBdr>
+          <w:top w:val="nil"/>
+          <w:left w:val="nil"/>
+          <w:bottom w:val="nil"/>
+          <w:right w:val="nil"/>
+          <w:between w:val="nil"/>
+          <w:bar w:val="nil"/>
+        </w:pBdr>
+        <w:contextualSpacing w:val="0"/>
+        <w:rPr>
+          <w:b/>
+          <w:bCs/>
+          <w:sz w:val="24"/>
+          <w:szCs w:val="24"/>
+        </w:rPr>
+      </w:pPr>
+      <w:r>
+        <w:rPr>
+          <w:sz w:val="24"/>
+          <w:szCs w:val="24"/>
+          <w:lang w:val="en-US"/>
+        </w:rPr>
+        <w:t xml:space="preserve">I am a new student and I would like to meet people who share the same </w:t>
+      </w:r>
+      <w:r>
+        <w:rPr>
+          <w:sz w:val="24"/>
+          <w:szCs w:val="24"/>
+          <w:lang w:val="en-US"/>
+        </w:rPr>
+        <w:t>interests and</w:t>
+      </w:r>
+      <w:r>
+        <w:rPr>
+          <w:sz w:val="24"/>
+          <w:szCs w:val="24"/>
+          <w:lang w:val="en-US"/>
+        </w:rPr>
+        <w:t xml:space="preserve"> hobbies as me outside of academics. So that during breaks or weekends we plan trips or socialize as a stress reliever. This application has done wonders for me in that aspect.</w:t>
       </w:r>
     </w:p>
     <w:p>
@@ -1684,7 +1676,6 @@
           <w:szCs w:val="28"/>
         </w:rPr>
       </w:pPr>
-      <w:proofErr w:type="spellStart"/>
       <w:r>
         <w:rPr>
           <w:b/>
@@ -1693,18 +1684,7 @@
           <w:szCs w:val="28"/>
           <w:u w:val="single"/>
         </w:rPr>
-        <w:t>Mockup</w:t>
-      </w:r>
-      <w:proofErr w:type="spellEnd"/>
-      <w:r>
-        <w:rPr>
-          <w:b/>
-          <w:bCs/>
-          <w:sz w:val="28"/>
-          <w:szCs w:val="28"/>
-          <w:u w:val="single"/>
-        </w:rPr>
-        <w:t xml:space="preserve"> UI</w:t>
+        <w:t>Mockup UI</w:t>
       </w:r>
       <w:r>
         <w:rPr>
@@ -1751,6 +1731,7 @@
           <w:sz w:val="28"/>
           <w:szCs w:val="28"/>
         </w:rPr>
+        <w:lastRenderedPageBreak/>
         <w:drawing>
           <wp:inline distT="0" distB="0" distL="0" distR="0" wp14:anchorId="4491A5A8" wp14:editId="29AAFB68">
             <wp:extent cx="5448300" cy="3713110"/>
@@ -1811,7 +1792,6 @@
           <w:sz w:val="28"/>
           <w:szCs w:val="28"/>
         </w:rPr>
-        <w:lastRenderedPageBreak/>
         <w:drawing>
           <wp:inline distT="0" distB="0" distL="0" distR="0" wp14:anchorId="3A3D3A11" wp14:editId="664F86E1">
             <wp:extent cx="5381625" cy="3651571"/>
@@ -1872,6 +1852,7 @@
           <w:sz w:val="28"/>
           <w:szCs w:val="28"/>
         </w:rPr>
+        <w:lastRenderedPageBreak/>
         <w:drawing>
           <wp:inline distT="0" distB="0" distL="0" distR="0" wp14:anchorId="43940619" wp14:editId="0F0D1135">
             <wp:extent cx="5343525" cy="3672532"/>
@@ -1932,7 +1913,6 @@
           <w:sz w:val="28"/>
           <w:szCs w:val="28"/>
         </w:rPr>
-        <w:lastRenderedPageBreak/>
         <w:drawing>
           <wp:inline distT="0" distB="0" distL="0" distR="0" wp14:anchorId="0FE5CF8B" wp14:editId="36A336F4">
             <wp:extent cx="5391150" cy="3616563"/>
@@ -2016,6 +1996,7 @@
           <w:szCs w:val="28"/>
           <w:u w:val="single"/>
         </w:rPr>
+        <w:lastRenderedPageBreak/>
         <w:t>Meeting 1 Overview</w:t>
       </w:r>
     </w:p>
@@ -2576,6 +2557,269 @@
 <file path=word/numbering.xml><?xml version="1.0" encoding="utf-8"?>
 <w:numbering xmlns:wpc="http://schemas.microsoft.com/office/word/2010/wordprocessingCanvas" xmlns:cx="http://schemas.microsoft.com/office/drawing/2014/chartex" xmlns:cx1="http://schemas.microsoft.com/office/drawing/2015/9/8/chartex" xmlns:cx2="http://schemas.microsoft.com/office/drawing/2015/10/21/chartex" xmlns:cx3="http://schemas.microsoft.com/office/drawing/2016/5/9/chartex" xmlns:cx4="http://schemas.microsoft.com/office/drawing/2016/5/10/chartex" xmlns:cx5="http://schemas.microsoft.com/office/drawing/2016/5/11/chartex" xmlns:cx6="http://schemas.microsoft.com/office/drawing/2016/5/12/chartex" xmlns:cx7="http://schemas.microsoft.com/office/drawing/2016/5/13/chartex" xmlns:cx8="http://schemas.microsoft.com/office/drawing/2016/5/14/chartex" xmlns:mc="http://schemas.openxmlformats.org/markup-compatibility/2006" xmlns:aink="http://schemas.microsoft.com/office/drawing/2016/ink" xmlns:am3d="http://schemas.microsoft.com/office/drawing/2017/model3d" xmlns:o="urn:schemas-microsoft-com:office:office" xmlns:r="http://schemas.openxmlformats.org/officeDocument/2006/relationships" xmlns:m="http://schemas.openxmlformats.org/officeDocument/2006/math" xmlns:v="urn:schemas-microsoft-com:vml" xmlns:wp14="http://schemas.microsoft.com/office/word/2010/wordprocessingDrawing" xmlns:wp="http://schemas.openxmlformats.org/drawingml/2006/wordprocessingDrawing" xmlns:w10="urn:schemas-microsoft-com:office:word" xmlns:w="http://schemas.openxmlformats.org/wordprocessingml/2006/main" xmlns:w14="http://schemas.microsoft.com/office/word/2010/wordml" xmlns:w15="http://schemas.microsoft.com/office/word/2012/wordml" xmlns:w16cex="http://schemas.microsoft.com/office/word/2018/wordml/cex" xmlns:w16cid="http://schemas.microsoft.com/office/word/2016/wordml/cid" xmlns:w16="http://schemas.microsoft.com/office/word/2018/wordml" xmlns:w16se="http://schemas.microsoft.com/office/word/2015/wordml/symex" xmlns:wpg="http://schemas.microsoft.com/office/word/2010/wordprocessingGroup" xmlns:wpi="http://schemas.microsoft.com/office/word/2010/wordprocessingInk" xmlns:wne="http://schemas.microsoft.com/office/word/2006/wordml" xmlns:wps="http://schemas.microsoft.com/office/word/2010/wordprocessingShape" mc:Ignorable="w14 w15 w16se w16cid w16 w16cex wp14">
   <w:abstractNum w:abstractNumId="0" w15:restartNumberingAfterBreak="0">
+    <w:nsid w:val="2DFD79DC"/>
+    <w:multiLevelType w:val="hybridMultilevel"/>
+    <w:tmpl w:val="8D8A6F3A"/>
+    <w:styleLink w:val="ImportedStyle10"/>
+    <w:lvl w:ilvl="0" w:tplc="93C45E3A">
+      <w:start w:val="1"/>
+      <w:numFmt w:val="bullet"/>
+      <w:lvlText w:val="•"/>
+      <w:lvlJc w:val="left"/>
+      <w:pPr>
+        <w:ind w:left="393" w:hanging="393"/>
+      </w:pPr>
+      <w:rPr>
+        <w:rFonts w:hAnsi="Arial Unicode MS"/>
+        <w:caps w:val="0"/>
+        <w:smallCaps w:val="0"/>
+        <w:strike w:val="0"/>
+        <w:dstrike w:val="0"/>
+        <w:outline w:val="0"/>
+        <w:emboss w:val="0"/>
+        <w:imprint w:val="0"/>
+        <w:spacing w:val="0"/>
+        <w:w w:val="100"/>
+        <w:kern w:val="0"/>
+        <w:position w:val="0"/>
+        <w:highlight w:val="none"/>
+        <w:vertAlign w:val="baseline"/>
+      </w:rPr>
+    </w:lvl>
+    <w:lvl w:ilvl="1" w:tplc="727EA508">
+      <w:start w:val="1"/>
+      <w:numFmt w:val="bullet"/>
+      <w:lvlText w:val="·"/>
+      <w:lvlJc w:val="left"/>
+      <w:pPr>
+        <w:ind w:left="1440" w:hanging="360"/>
+      </w:pPr>
+      <w:rPr>
+        <w:rFonts w:ascii="Symbol" w:eastAsia="Symbol" w:hAnsi="Symbol" w:cs="Symbol"/>
+        <w:b w:val="0"/>
+        <w:bCs w:val="0"/>
+        <w:i w:val="0"/>
+        <w:iCs w:val="0"/>
+        <w:caps w:val="0"/>
+        <w:smallCaps w:val="0"/>
+        <w:strike w:val="0"/>
+        <w:dstrike w:val="0"/>
+        <w:outline w:val="0"/>
+        <w:emboss w:val="0"/>
+        <w:imprint w:val="0"/>
+        <w:spacing w:val="0"/>
+        <w:w w:val="100"/>
+        <w:kern w:val="0"/>
+        <w:position w:val="0"/>
+        <w:highlight w:val="none"/>
+        <w:vertAlign w:val="baseline"/>
+      </w:rPr>
+    </w:lvl>
+    <w:lvl w:ilvl="2" w:tplc="9498FFEA">
+      <w:start w:val="1"/>
+      <w:numFmt w:val="bullet"/>
+      <w:lvlText w:val="·"/>
+      <w:lvlJc w:val="left"/>
+      <w:pPr>
+        <w:ind w:left="2520" w:hanging="360"/>
+      </w:pPr>
+      <w:rPr>
+        <w:rFonts w:ascii="Symbol" w:eastAsia="Symbol" w:hAnsi="Symbol" w:cs="Symbol"/>
+        <w:b w:val="0"/>
+        <w:bCs w:val="0"/>
+        <w:i w:val="0"/>
+        <w:iCs w:val="0"/>
+        <w:caps w:val="0"/>
+        <w:smallCaps w:val="0"/>
+        <w:strike w:val="0"/>
+        <w:dstrike w:val="0"/>
+        <w:outline w:val="0"/>
+        <w:emboss w:val="0"/>
+        <w:imprint w:val="0"/>
+        <w:spacing w:val="0"/>
+        <w:w w:val="100"/>
+        <w:kern w:val="0"/>
+        <w:position w:val="0"/>
+        <w:highlight w:val="none"/>
+        <w:vertAlign w:val="baseline"/>
+      </w:rPr>
+    </w:lvl>
+    <w:lvl w:ilvl="3" w:tplc="3DCC08AC">
+      <w:start w:val="1"/>
+      <w:numFmt w:val="bullet"/>
+      <w:lvlText w:val="·"/>
+      <w:lvlJc w:val="left"/>
+      <w:pPr>
+        <w:ind w:left="3600" w:hanging="360"/>
+      </w:pPr>
+      <w:rPr>
+        <w:rFonts w:ascii="Symbol" w:eastAsia="Symbol" w:hAnsi="Symbol" w:cs="Symbol"/>
+        <w:b w:val="0"/>
+        <w:bCs w:val="0"/>
+        <w:i w:val="0"/>
+        <w:iCs w:val="0"/>
+        <w:caps w:val="0"/>
+        <w:smallCaps w:val="0"/>
+        <w:strike w:val="0"/>
+        <w:dstrike w:val="0"/>
+        <w:outline w:val="0"/>
+        <w:emboss w:val="0"/>
+        <w:imprint w:val="0"/>
+        <w:spacing w:val="0"/>
+        <w:w w:val="100"/>
+        <w:kern w:val="0"/>
+        <w:position w:val="0"/>
+        <w:highlight w:val="none"/>
+        <w:vertAlign w:val="baseline"/>
+      </w:rPr>
+    </w:lvl>
+    <w:lvl w:ilvl="4" w:tplc="EC1ED326">
+      <w:start w:val="1"/>
+      <w:numFmt w:val="bullet"/>
+      <w:lvlText w:val="·"/>
+      <w:lvlJc w:val="left"/>
+      <w:pPr>
+        <w:ind w:left="4680" w:hanging="360"/>
+      </w:pPr>
+      <w:rPr>
+        <w:rFonts w:ascii="Symbol" w:eastAsia="Symbol" w:hAnsi="Symbol" w:cs="Symbol"/>
+        <w:b w:val="0"/>
+        <w:bCs w:val="0"/>
+        <w:i w:val="0"/>
+        <w:iCs w:val="0"/>
+        <w:caps w:val="0"/>
+        <w:smallCaps w:val="0"/>
+        <w:strike w:val="0"/>
+        <w:dstrike w:val="0"/>
+        <w:outline w:val="0"/>
+        <w:emboss w:val="0"/>
+        <w:imprint w:val="0"/>
+        <w:spacing w:val="0"/>
+        <w:w w:val="100"/>
+        <w:kern w:val="0"/>
+        <w:position w:val="0"/>
+        <w:highlight w:val="none"/>
+        <w:vertAlign w:val="baseline"/>
+      </w:rPr>
+    </w:lvl>
+    <w:lvl w:ilvl="5" w:tplc="E8B05DB6">
+      <w:start w:val="1"/>
+      <w:numFmt w:val="bullet"/>
+      <w:lvlText w:val="·"/>
+      <w:lvlJc w:val="left"/>
+      <w:pPr>
+        <w:ind w:left="5760" w:hanging="360"/>
+      </w:pPr>
+      <w:rPr>
+        <w:rFonts w:ascii="Symbol" w:eastAsia="Symbol" w:hAnsi="Symbol" w:cs="Symbol"/>
+        <w:b w:val="0"/>
+        <w:bCs w:val="0"/>
+        <w:i w:val="0"/>
+        <w:iCs w:val="0"/>
+        <w:caps w:val="0"/>
+        <w:smallCaps w:val="0"/>
+        <w:strike w:val="0"/>
+        <w:dstrike w:val="0"/>
+        <w:outline w:val="0"/>
+        <w:emboss w:val="0"/>
+        <w:imprint w:val="0"/>
+        <w:spacing w:val="0"/>
+        <w:w w:val="100"/>
+        <w:kern w:val="0"/>
+        <w:position w:val="0"/>
+        <w:highlight w:val="none"/>
+        <w:vertAlign w:val="baseline"/>
+      </w:rPr>
+    </w:lvl>
+    <w:lvl w:ilvl="6" w:tplc="86A01BAE">
+      <w:start w:val="1"/>
+      <w:numFmt w:val="bullet"/>
+      <w:lvlText w:val="·"/>
+      <w:lvlJc w:val="left"/>
+      <w:pPr>
+        <w:ind w:left="6840" w:hanging="360"/>
+      </w:pPr>
+      <w:rPr>
+        <w:rFonts w:ascii="Symbol" w:eastAsia="Symbol" w:hAnsi="Symbol" w:cs="Symbol"/>
+        <w:b w:val="0"/>
+        <w:bCs w:val="0"/>
+        <w:i w:val="0"/>
+        <w:iCs w:val="0"/>
+        <w:caps w:val="0"/>
+        <w:smallCaps w:val="0"/>
+        <w:strike w:val="0"/>
+        <w:dstrike w:val="0"/>
+        <w:outline w:val="0"/>
+        <w:emboss w:val="0"/>
+        <w:imprint w:val="0"/>
+        <w:spacing w:val="0"/>
+        <w:w w:val="100"/>
+        <w:kern w:val="0"/>
+        <w:position w:val="0"/>
+        <w:highlight w:val="none"/>
+        <w:vertAlign w:val="baseline"/>
+      </w:rPr>
+    </w:lvl>
+    <w:lvl w:ilvl="7" w:tplc="277ABA1C">
+      <w:start w:val="1"/>
+      <w:numFmt w:val="bullet"/>
+      <w:lvlText w:val="·"/>
+      <w:lvlJc w:val="left"/>
+      <w:pPr>
+        <w:ind w:left="7920" w:hanging="360"/>
+      </w:pPr>
+      <w:rPr>
+        <w:rFonts w:ascii="Symbol" w:eastAsia="Symbol" w:hAnsi="Symbol" w:cs="Symbol"/>
+        <w:b w:val="0"/>
+        <w:bCs w:val="0"/>
+        <w:i w:val="0"/>
+        <w:iCs w:val="0"/>
+        <w:caps w:val="0"/>
+        <w:smallCaps w:val="0"/>
+        <w:strike w:val="0"/>
+        <w:dstrike w:val="0"/>
+        <w:outline w:val="0"/>
+        <w:emboss w:val="0"/>
+        <w:imprint w:val="0"/>
+        <w:spacing w:val="0"/>
+        <w:w w:val="100"/>
+        <w:kern w:val="0"/>
+        <w:position w:val="0"/>
+        <w:highlight w:val="none"/>
+        <w:vertAlign w:val="baseline"/>
+      </w:rPr>
+    </w:lvl>
+    <w:lvl w:ilvl="8" w:tplc="39FCEE36">
+      <w:start w:val="1"/>
+      <w:numFmt w:val="bullet"/>
+      <w:lvlText w:val="·"/>
+      <w:lvlJc w:val="left"/>
+      <w:pPr>
+        <w:ind w:left="9000" w:hanging="360"/>
+      </w:pPr>
+      <w:rPr>
+        <w:rFonts w:ascii="Symbol" w:eastAsia="Symbol" w:hAnsi="Symbol" w:cs="Symbol"/>
+        <w:b w:val="0"/>
+        <w:bCs w:val="0"/>
+        <w:i w:val="0"/>
+        <w:iCs w:val="0"/>
+        <w:caps w:val="0"/>
+        <w:smallCaps w:val="0"/>
+        <w:strike w:val="0"/>
+        <w:dstrike w:val="0"/>
+        <w:outline w:val="0"/>
+        <w:emboss w:val="0"/>
+        <w:imprint w:val="0"/>
+        <w:spacing w:val="0"/>
+        <w:w w:val="100"/>
+        <w:kern w:val="0"/>
+        <w:position w:val="0"/>
+        <w:highlight w:val="none"/>
+        <w:vertAlign w:val="baseline"/>
+      </w:rPr>
+    </w:lvl>
+  </w:abstractNum>
+  <w:abstractNum w:abstractNumId="1" w15:restartNumberingAfterBreak="0">
     <w:nsid w:val="53343216"/>
     <w:multiLevelType w:val="hybridMultilevel"/>
     <w:tmpl w:val="837A4030"/>
@@ -2688,7 +2932,13 @@
       </w:rPr>
     </w:lvl>
   </w:abstractNum>
-  <w:abstractNum w:abstractNumId="1" w15:restartNumberingAfterBreak="0">
+  <w:abstractNum w:abstractNumId="2" w15:restartNumberingAfterBreak="0">
+    <w:nsid w:val="539C50FC"/>
+    <w:multiLevelType w:val="hybridMultilevel"/>
+    <w:tmpl w:val="8D8A6F3A"/>
+    <w:numStyleLink w:val="ImportedStyle10"/>
+  </w:abstractNum>
+  <w:abstractNum w:abstractNumId="3" w15:restartNumberingAfterBreak="0">
     <w:nsid w:val="67265F60"/>
     <w:multiLevelType w:val="hybridMultilevel"/>
     <w:tmpl w:val="4754C04C"/>
@@ -2774,7 +3024,7 @@
       </w:pPr>
     </w:lvl>
   </w:abstractNum>
-  <w:abstractNum w:abstractNumId="2" w15:restartNumberingAfterBreak="0">
+  <w:abstractNum w:abstractNumId="4" w15:restartNumberingAfterBreak="0">
     <w:nsid w:val="76C35A1D"/>
     <w:multiLevelType w:val="hybridMultilevel"/>
     <w:tmpl w:val="129E9F04"/>
@@ -2863,7 +3113,7 @@
       </w:pPr>
     </w:lvl>
   </w:abstractNum>
-  <w:abstractNum w:abstractNumId="3" w15:restartNumberingAfterBreak="0">
+  <w:abstractNum w:abstractNumId="5" w15:restartNumberingAfterBreak="0">
     <w:nsid w:val="7E8F7B80"/>
     <w:multiLevelType w:val="hybridMultilevel"/>
     <w:tmpl w:val="55262E78"/>
@@ -2977,16 +3227,22 @@
     </w:lvl>
   </w:abstractNum>
   <w:num w:numId="1">
+    <w:abstractNumId w:val="1"/>
+  </w:num>
+  <w:num w:numId="2">
+    <w:abstractNumId w:val="3"/>
+  </w:num>
+  <w:num w:numId="3">
+    <w:abstractNumId w:val="4"/>
+  </w:num>
+  <w:num w:numId="4">
+    <w:abstractNumId w:val="5"/>
+  </w:num>
+  <w:num w:numId="5">
     <w:abstractNumId w:val="0"/>
   </w:num>
-  <w:num w:numId="2">
-    <w:abstractNumId w:val="1"/>
-  </w:num>
-  <w:num w:numId="3">
+  <w:num w:numId="6">
     <w:abstractNumId w:val="2"/>
-  </w:num>
-  <w:num w:numId="4">
-    <w:abstractNumId w:val="3"/>
   </w:num>
 </w:numbering>
 </file>
@@ -3188,7 +3444,7 @@
     <w:lsdException w:name="Medium Shading 2 Accent 1" w:uiPriority="64"/>
     <w:lsdException w:name="Medium List 1 Accent 1" w:uiPriority="65"/>
     <w:lsdException w:name="Revision" w:semiHidden="1"/>
-    <w:lsdException w:name="List Paragraph" w:uiPriority="34" w:qFormat="1"/>
+    <w:lsdException w:name="List Paragraph" w:uiPriority="0" w:qFormat="1"/>
     <w:lsdException w:name="Quote" w:uiPriority="29" w:qFormat="1"/>
     <w:lsdException w:name="Intense Quote" w:uiPriority="30" w:qFormat="1"/>
     <w:lsdException w:name="Medium List 2 Accent 1" w:uiPriority="66"/>
@@ -3420,12 +3676,20 @@
   <w:style w:type="paragraph" w:styleId="ListParagraph">
     <w:name w:val="List Paragraph"/>
     <w:basedOn w:val="Normal"/>
-    <w:uiPriority w:val="34"/>
     <w:qFormat/>
     <w:rsid w:val="00FD0AD3"/>
     <w:pPr>
       <w:ind w:left="720"/>
       <w:contextualSpacing/>
+    </w:pPr>
+  </w:style>
+  <w:style w:type="numbering" w:customStyle="1" w:styleId="ImportedStyle10">
+    <w:name w:val="Imported Style 1.0"/>
+    <w:rsid w:val="00D9025F"/>
+    <w:pPr>
+      <w:numPr>
+        <w:numId w:val="5"/>
+      </w:numPr>
     </w:pPr>
   </w:style>
 </w:styles>

</xml_diff>

<commit_message>
Add Parth's writeup and stories
</commit_message>
<xml_diff>
--- a/CMPT276ProjectProposal_ckwright.docx
+++ b/CMPT276ProjectProposal_ckwright.docx
@@ -1,6 +1,6 @@
 
 <file path=word/document.xml><?xml version="1.0" encoding="utf-8"?>
-<w:document xmlns:wpc="http://schemas.microsoft.com/office/word/2010/wordprocessingCanvas" xmlns:cx="http://schemas.microsoft.com/office/drawing/2014/chartex" xmlns:cx1="http://schemas.microsoft.com/office/drawing/2015/9/8/chartex" xmlns:cx2="http://schemas.microsoft.com/office/drawing/2015/10/21/chartex" xmlns:cx3="http://schemas.microsoft.com/office/drawing/2016/5/9/chartex" xmlns:cx4="http://schemas.microsoft.com/office/drawing/2016/5/10/chartex" xmlns:cx5="http://schemas.microsoft.com/office/drawing/2016/5/11/chartex" xmlns:cx6="http://schemas.microsoft.com/office/drawing/2016/5/12/chartex" xmlns:cx7="http://schemas.microsoft.com/office/drawing/2016/5/13/chartex" xmlns:cx8="http://schemas.microsoft.com/office/drawing/2016/5/14/chartex" xmlns:mc="http://schemas.openxmlformats.org/markup-compatibility/2006" xmlns:aink="http://schemas.microsoft.com/office/drawing/2016/ink" xmlns:am3d="http://schemas.microsoft.com/office/drawing/2017/model3d" xmlns:o="urn:schemas-microsoft-com:office:office" xmlns:r="http://schemas.openxmlformats.org/officeDocument/2006/relationships" xmlns:m="http://schemas.openxmlformats.org/officeDocument/2006/math" xmlns:v="urn:schemas-microsoft-com:vml" xmlns:wp14="http://schemas.microsoft.com/office/word/2010/wordprocessingDrawing" xmlns:wp="http://schemas.openxmlformats.org/drawingml/2006/wordprocessingDrawing" xmlns:w10="urn:schemas-microsoft-com:office:word" xmlns:w="http://schemas.openxmlformats.org/wordprocessingml/2006/main" xmlns:w14="http://schemas.microsoft.com/office/word/2010/wordml" xmlns:w15="http://schemas.microsoft.com/office/word/2012/wordml" xmlns:w16cex="http://schemas.microsoft.com/office/word/2018/wordml/cex" xmlns:w16cid="http://schemas.microsoft.com/office/word/2016/wordml/cid" xmlns:w16="http://schemas.microsoft.com/office/word/2018/wordml" xmlns:w16se="http://schemas.microsoft.com/office/word/2015/wordml/symex" xmlns:wpg="http://schemas.microsoft.com/office/word/2010/wordprocessingGroup" xmlns:wpi="http://schemas.microsoft.com/office/word/2010/wordprocessingInk" xmlns:wne="http://schemas.microsoft.com/office/word/2006/wordml" xmlns:wps="http://schemas.microsoft.com/office/word/2010/wordprocessingShape" mc:Ignorable="w14 w15 w16se w16cid w16 w16cex wp14">
+<w:document xmlns:wpc="http://schemas.microsoft.com/office/word/2010/wordprocessingCanvas" xmlns:cx="http://schemas.microsoft.com/office/drawing/2014/chartex" xmlns:mc="http://schemas.openxmlformats.org/markup-compatibility/2006" xmlns:o="urn:schemas-microsoft-com:office:office" xmlns:r="http://schemas.openxmlformats.org/officeDocument/2006/relationships" xmlns:m="http://schemas.openxmlformats.org/officeDocument/2006/math" xmlns:v="urn:schemas-microsoft-com:vml" xmlns:wp14="http://schemas.microsoft.com/office/word/2010/wordprocessingDrawing" xmlns:wp="http://schemas.openxmlformats.org/drawingml/2006/wordprocessingDrawing" xmlns:w10="urn:schemas-microsoft-com:office:word" xmlns:w="http://schemas.openxmlformats.org/wordprocessingml/2006/main" xmlns:w14="http://schemas.microsoft.com/office/word/2010/wordml" xmlns:w15="http://schemas.microsoft.com/office/word/2012/wordml" xmlns:w16se="http://schemas.microsoft.com/office/word/2015/wordml/symex" xmlns:wpg="http://schemas.microsoft.com/office/word/2010/wordprocessingGroup" xmlns:wpi="http://schemas.microsoft.com/office/word/2010/wordprocessingInk" xmlns:wne="http://schemas.microsoft.com/office/word/2006/wordml" xmlns:wps="http://schemas.microsoft.com/office/word/2010/wordprocessingShape" mc:Ignorable="w14 w15 w16se wp14">
   <w:body>
     <w:p>
       <w:pPr>
@@ -212,7 +212,23 @@
           <w:sz w:val="24"/>
           <w:szCs w:val="24"/>
         </w:rPr>
-        <w:t>to update requests made to professors or students for meetings and study groups in real time. This application enables quick meetups and easy navigation for users. The application is not just practical, but fun! There are minigames incorporated to help the user kill time while waiting between meetups (they can even battle their professors!).</w:t>
+        <w:t xml:space="preserve">to update requests made to professors or students for meetings and study groups in real time. This application enables quick meetups and easy navigation for users. The application is not just practical, but fun! There are </w:t>
+      </w:r>
+      <w:proofErr w:type="spellStart"/>
+      <w:r>
+        <w:rPr>
+          <w:sz w:val="24"/>
+          <w:szCs w:val="24"/>
+        </w:rPr>
+        <w:t>minigames</w:t>
+      </w:r>
+      <w:proofErr w:type="spellEnd"/>
+      <w:r>
+        <w:rPr>
+          <w:sz w:val="24"/>
+          <w:szCs w:val="24"/>
+        </w:rPr>
+        <w:t xml:space="preserve"> incorporated to help the user kill time while waiting between meetups (they can even battle their professors!).</w:t>
       </w:r>
     </w:p>
     <w:p>
@@ -376,7 +392,23 @@
           <w:sz w:val="24"/>
           <w:szCs w:val="24"/>
         </w:rPr>
-        <w:t xml:space="preserve"> experience normalizing databases, and can work well with SQL, SQLite, MongoDB, and PostgreSQl.</w:t>
+        <w:t xml:space="preserve"> experience normalizing databases, and can work well with SQL, SQLite, MongoDB, and </w:t>
+      </w:r>
+      <w:proofErr w:type="spellStart"/>
+      <w:r>
+        <w:rPr>
+          <w:sz w:val="24"/>
+          <w:szCs w:val="24"/>
+        </w:rPr>
+        <w:t>PostgreSQl</w:t>
+      </w:r>
+      <w:proofErr w:type="spellEnd"/>
+      <w:r>
+        <w:rPr>
+          <w:sz w:val="24"/>
+          <w:szCs w:val="24"/>
+        </w:rPr>
+        <w:t>.</w:t>
       </w:r>
       <w:r>
         <w:rPr>
@@ -456,8 +488,19 @@
           <w:sz w:val="24"/>
           <w:szCs w:val="24"/>
         </w:rPr>
-        <w:t>Josh Guo</w:t>
-      </w:r>
+        <w:t xml:space="preserve">Josh </w:t>
+      </w:r>
+      <w:proofErr w:type="spellStart"/>
+      <w:r>
+        <w:rPr>
+          <w:b/>
+          <w:bCs/>
+          <w:sz w:val="24"/>
+          <w:szCs w:val="24"/>
+        </w:rPr>
+        <w:t>Guo</w:t>
+      </w:r>
+      <w:proofErr w:type="spellEnd"/>
       <w:r>
         <w:rPr>
           <w:sz w:val="24"/>
@@ -641,15 +684,37 @@
           <w:szCs w:val="24"/>
         </w:rPr>
       </w:pPr>
-      <w:r>
-        <w:rPr>
-          <w:b/>
-          <w:bCs/>
-          <w:sz w:val="24"/>
-          <w:szCs w:val="24"/>
-        </w:rPr>
-        <w:t>Mandeepa Mashhura</w:t>
-      </w:r>
+      <w:proofErr w:type="spellStart"/>
+      <w:r>
+        <w:rPr>
+          <w:b/>
+          <w:bCs/>
+          <w:sz w:val="24"/>
+          <w:szCs w:val="24"/>
+        </w:rPr>
+        <w:t>Mandeepa</w:t>
+      </w:r>
+      <w:proofErr w:type="spellEnd"/>
+      <w:r>
+        <w:rPr>
+          <w:b/>
+          <w:bCs/>
+          <w:sz w:val="24"/>
+          <w:szCs w:val="24"/>
+        </w:rPr>
+        <w:t xml:space="preserve"> </w:t>
+      </w:r>
+      <w:proofErr w:type="spellStart"/>
+      <w:r>
+        <w:rPr>
+          <w:b/>
+          <w:bCs/>
+          <w:sz w:val="24"/>
+          <w:szCs w:val="24"/>
+        </w:rPr>
+        <w:t>Mashhura</w:t>
+      </w:r>
+      <w:proofErr w:type="spellEnd"/>
       <w:r>
         <w:rPr>
           <w:sz w:val="24"/>
@@ -664,29 +729,23 @@
         </w:rPr>
         <w:t xml:space="preserve"> </w:t>
       </w:r>
+      <w:proofErr w:type="spellStart"/>
       <w:r>
         <w:rPr>
           <w:sz w:val="24"/>
           <w:szCs w:val="24"/>
           <w:lang w:val="en-US"/>
         </w:rPr>
-        <w:t xml:space="preserve">Mandeepa is a </w:t>
-      </w:r>
+        <w:t>Mandeepa</w:t>
+      </w:r>
+      <w:proofErr w:type="spellEnd"/>
       <w:r>
         <w:rPr>
           <w:sz w:val="24"/>
           <w:szCs w:val="24"/>
           <w:lang w:val="en-US"/>
         </w:rPr>
-        <w:t>second-year</w:t>
-      </w:r>
-      <w:r>
-        <w:rPr>
-          <w:sz w:val="24"/>
-          <w:szCs w:val="24"/>
-          <w:lang w:val="en-US"/>
-        </w:rPr>
-        <w:t xml:space="preserve"> engineering student at Simon Fraser University, who is very passionate about the field. She has experience in programming languages like C++ and Python. She is very confident in her abilities to pick up and learn new technologies and languages if needed. She strives to be a great asset to our team. She will be focusing on the front end development and lifting the morale of the group.</w:t>
+        <w:t xml:space="preserve"> is a second-year engineering student at Simon Fraser University, who is very passionate about the field. She has experience in programming languages like C++ and Python. She is very confident in her abilities to pick up and learn new technologies and languages if needed. She strives to be a great asset to our team. She will be focusing on the front end development and lifting the morale of the group.</w:t>
       </w:r>
     </w:p>
     <w:p>
@@ -723,9 +782,8 @@
         <w:rPr>
           <w:sz w:val="24"/>
           <w:szCs w:val="24"/>
-          <w:highlight w:val="yellow"/>
-        </w:rPr>
-        <w:t>&lt;writeup&gt;</w:t>
+        </w:rPr>
+        <w:t>Parth is a third-year SFU student in Computing Science. He mainly has experience in Python and C++. He enjoys back-end programming and is known to dabble into front-end as well. He also has worked with location-based software in the past, which will be an asset in pushing this idea forward. Web development is also a passion of his, which will help overall throughout this project. He will mainly be working on application implementation, storage and security development, and front-end.</w:t>
       </w:r>
     </w:p>
     <w:p>
@@ -1004,7 +1062,23 @@
           <w:sz w:val="24"/>
           <w:szCs w:val="24"/>
         </w:rPr>
-        <w:t xml:space="preserve">: we hope to include an interactive map as a big feature, to help students traverse the school with ease. Will also plan to incorporate features to enable interaction between faculty and students, and for students to interact with other students. Our third feature is a fun one: minigames among virtual versions of students and faculty, throughout the map. </w:t>
+        <w:t xml:space="preserve">: we hope to include an interactive map as a big feature, to help students traverse the school with ease. Will also plan to incorporate features to enable interaction between faculty and students, and for students to interact with other students. Our third feature is a fun one: </w:t>
+      </w:r>
+      <w:proofErr w:type="spellStart"/>
+      <w:r>
+        <w:rPr>
+          <w:sz w:val="24"/>
+          <w:szCs w:val="24"/>
+        </w:rPr>
+        <w:t>minigames</w:t>
+      </w:r>
+      <w:proofErr w:type="spellEnd"/>
+      <w:r>
+        <w:rPr>
+          <w:sz w:val="24"/>
+          <w:szCs w:val="24"/>
+        </w:rPr>
+        <w:t xml:space="preserve"> among virtual versions of students and faculty, throughout the map. </w:t>
       </w:r>
     </w:p>
     <w:p>
@@ -1113,32 +1187,45 @@
         <w:rPr>
           <w:sz w:val="24"/>
           <w:szCs w:val="24"/>
-          <w:highlight w:val="yellow"/>
-        </w:rPr>
-      </w:pPr>
-      <w:r>
-        <w:rPr>
-          <w:sz w:val="24"/>
-          <w:szCs w:val="24"/>
-          <w:highlight w:val="yellow"/>
-        </w:rPr>
-        <w:t>&lt;</w:t>
-      </w:r>
-      <w:r>
-        <w:rPr>
-          <w:sz w:val="24"/>
-          <w:szCs w:val="24"/>
-          <w:highlight w:val="yellow"/>
-        </w:rPr>
-        <w:t>feature3</w:t>
-      </w:r>
-      <w:r>
-        <w:rPr>
-          <w:sz w:val="24"/>
-          <w:szCs w:val="24"/>
-          <w:highlight w:val="yellow"/>
-        </w:rPr>
-        <w:t xml:space="preserve"> epic&gt;</w:t>
+        </w:rPr>
+      </w:pPr>
+      <w:r>
+        <w:rPr>
+          <w:sz w:val="24"/>
+          <w:szCs w:val="24"/>
+        </w:rPr>
+        <w:lastRenderedPageBreak/>
+        <w:t xml:space="preserve">Allow students and faculty to interact </w:t>
+      </w:r>
+      <w:r>
+        <w:rPr>
+          <w:sz w:val="24"/>
+          <w:szCs w:val="24"/>
+        </w:rPr>
+        <w:t>in mini-games with those nearby based on location.</w:t>
+      </w:r>
+      <w:r>
+        <w:rPr>
+          <w:sz w:val="24"/>
+          <w:szCs w:val="24"/>
+        </w:rPr>
+        <w:t xml:space="preserve"> This would </w:t>
+      </w:r>
+      <w:r>
+        <w:rPr>
+          <w:sz w:val="24"/>
+          <w:szCs w:val="24"/>
+        </w:rPr>
+        <w:t>allow users to play small various games that can act as ice-breakers between their fellow peers</w:t>
+      </w:r>
+      <w:bookmarkStart w:id="0" w:name="_GoBack"/>
+      <w:bookmarkEnd w:id="0"/>
+      <w:r>
+        <w:rPr>
+          <w:sz w:val="24"/>
+          <w:szCs w:val="24"/>
+        </w:rPr>
+        <w:t>.</w:t>
       </w:r>
     </w:p>
     <w:p>
@@ -1206,7 +1293,6 @@
           <w:sz w:val="24"/>
           <w:szCs w:val="24"/>
         </w:rPr>
-        <w:lastRenderedPageBreak/>
         <w:t xml:space="preserve">My </w:t>
       </w:r>
       <w:r>
@@ -1457,23 +1543,7 @@
           <w:szCs w:val="24"/>
           <w:lang w:val="en-US"/>
         </w:rPr>
-        <w:t xml:space="preserve">As a </w:t>
-      </w:r>
-      <w:r>
-        <w:rPr>
-          <w:sz w:val="24"/>
-          <w:szCs w:val="24"/>
-          <w:lang w:val="en-US"/>
-        </w:rPr>
-        <w:t>second-year</w:t>
-      </w:r>
-      <w:r>
-        <w:rPr>
-          <w:sz w:val="24"/>
-          <w:szCs w:val="24"/>
-          <w:lang w:val="en-US"/>
-        </w:rPr>
-        <w:t xml:space="preserve"> student I have used this application to get ratings of different professors and get to know course contents. This helped me decide which upper level courses I should take and where suitable for me.  </w:t>
+        <w:t xml:space="preserve">As a second-year student I have used this application to get ratings of different professors and get to know course contents. This helped me decide which upper level courses I should take and where suitable for me.  </w:t>
       </w:r>
     </w:p>
     <w:p>
@@ -1505,23 +1575,7 @@
           <w:szCs w:val="24"/>
           <w:lang w:val="en-US"/>
         </w:rPr>
-        <w:t xml:space="preserve">I am a new student and I would like to meet people who share the same </w:t>
-      </w:r>
-      <w:r>
-        <w:rPr>
-          <w:sz w:val="24"/>
-          <w:szCs w:val="24"/>
-          <w:lang w:val="en-US"/>
-        </w:rPr>
-        <w:t>interests and</w:t>
-      </w:r>
-      <w:r>
-        <w:rPr>
-          <w:sz w:val="24"/>
-          <w:szCs w:val="24"/>
-          <w:lang w:val="en-US"/>
-        </w:rPr>
-        <w:t xml:space="preserve"> hobbies as me outside of academics. So that during breaks or weekends we plan trips or socialize as a stress reliever. This application has done wonders for me in that aspect.</w:t>
+        <w:t>I am a new student and I would like to meet people who share the same interests and hobbies as me outside of academics. So that during breaks or weekends we plan trips or socialize as a stress reliever. This application has done wonders for me in that aspect.</w:t>
       </w:r>
     </w:p>
     <w:p>
@@ -1545,23 +1599,7 @@
           <w:szCs w:val="24"/>
           <w:highlight w:val="yellow"/>
         </w:rPr>
-        <w:t>&lt;story</w:t>
-      </w:r>
-      <w:r>
-        <w:rPr>
-          <w:sz w:val="24"/>
-          <w:szCs w:val="24"/>
-          <w:highlight w:val="yellow"/>
-        </w:rPr>
-        <w:t>6</w:t>
-      </w:r>
-      <w:r>
-        <w:rPr>
-          <w:sz w:val="24"/>
-          <w:szCs w:val="24"/>
-          <w:highlight w:val="yellow"/>
-        </w:rPr>
-        <w:t>&gt;</w:t>
+        <w:t>I am a student who is new to the campus and would love to make new friends. As someone who is also unfamiliar with the campus locations, this app seems like a great way to become familiar with my surroundings as well as meet cool people.</w:t>
       </w:r>
     </w:p>
     <w:p>
@@ -1676,6 +1714,7 @@
           <w:szCs w:val="28"/>
         </w:rPr>
       </w:pPr>
+      <w:proofErr w:type="spellStart"/>
       <w:r>
         <w:rPr>
           <w:b/>
@@ -1684,7 +1723,18 @@
           <w:szCs w:val="28"/>
           <w:u w:val="single"/>
         </w:rPr>
-        <w:t>Mockup UI</w:t>
+        <w:t>Mockup</w:t>
+      </w:r>
+      <w:proofErr w:type="spellEnd"/>
+      <w:r>
+        <w:rPr>
+          <w:b/>
+          <w:bCs/>
+          <w:sz w:val="28"/>
+          <w:szCs w:val="28"/>
+          <w:u w:val="single"/>
+        </w:rPr>
+        <w:t xml:space="preserve"> UI</w:t>
       </w:r>
       <w:r>
         <w:rPr>
@@ -1730,6 +1780,7 @@
           <w:noProof/>
           <w:sz w:val="28"/>
           <w:szCs w:val="28"/>
+          <w:lang w:eastAsia="en-CA"/>
         </w:rPr>
         <w:lastRenderedPageBreak/>
         <w:drawing>
@@ -1791,6 +1842,7 @@
           <w:noProof/>
           <w:sz w:val="28"/>
           <w:szCs w:val="28"/>
+          <w:lang w:eastAsia="en-CA"/>
         </w:rPr>
         <w:drawing>
           <wp:inline distT="0" distB="0" distL="0" distR="0" wp14:anchorId="3A3D3A11" wp14:editId="664F86E1">
@@ -1851,6 +1903,7 @@
           <w:noProof/>
           <w:sz w:val="28"/>
           <w:szCs w:val="28"/>
+          <w:lang w:eastAsia="en-CA"/>
         </w:rPr>
         <w:lastRenderedPageBreak/>
         <w:drawing>
@@ -1912,6 +1965,7 @@
           <w:noProof/>
           <w:sz w:val="28"/>
           <w:szCs w:val="28"/>
+          <w:lang w:eastAsia="en-CA"/>
         </w:rPr>
         <w:drawing>
           <wp:inline distT="0" distB="0" distL="0" distR="0" wp14:anchorId="0FE5CF8B" wp14:editId="36A336F4">
@@ -2142,12 +2196,21 @@
           <w:szCs w:val="24"/>
         </w:rPr>
       </w:pPr>
-      <w:r>
-        <w:rPr>
-          <w:sz w:val="24"/>
-          <w:szCs w:val="24"/>
-        </w:rPr>
-        <w:t>Minigames: simple?</w:t>
+      <w:proofErr w:type="spellStart"/>
+      <w:r>
+        <w:rPr>
+          <w:sz w:val="24"/>
+          <w:szCs w:val="24"/>
+        </w:rPr>
+        <w:t>Minigames</w:t>
+      </w:r>
+      <w:proofErr w:type="spellEnd"/>
+      <w:r>
+        <w:rPr>
+          <w:sz w:val="24"/>
+          <w:szCs w:val="24"/>
+        </w:rPr>
+        <w:t>: simple?</w:t>
       </w:r>
       <w:r>
         <w:rPr>
@@ -2471,14 +2534,25 @@
           <w:szCs w:val="24"/>
         </w:rPr>
       </w:pPr>
-      <w:r>
-        <w:rPr>
-          <w:b/>
-          <w:bCs/>
-          <w:sz w:val="24"/>
-          <w:szCs w:val="24"/>
-        </w:rPr>
-        <w:t>Heroku link:</w:t>
+      <w:proofErr w:type="spellStart"/>
+      <w:r>
+        <w:rPr>
+          <w:b/>
+          <w:bCs/>
+          <w:sz w:val="24"/>
+          <w:szCs w:val="24"/>
+        </w:rPr>
+        <w:t>Heroku</w:t>
+      </w:r>
+      <w:proofErr w:type="spellEnd"/>
+      <w:r>
+        <w:rPr>
+          <w:b/>
+          <w:bCs/>
+          <w:sz w:val="24"/>
+          <w:szCs w:val="24"/>
+        </w:rPr>
+        <w:t xml:space="preserve"> link:</w:t>
       </w:r>
       <w:r>
         <w:rPr>
@@ -2508,14 +2582,25 @@
           <w:szCs w:val="24"/>
         </w:rPr>
       </w:pPr>
-      <w:r>
-        <w:rPr>
-          <w:b/>
-          <w:bCs/>
-          <w:sz w:val="24"/>
-          <w:szCs w:val="24"/>
-        </w:rPr>
-        <w:t>Heroku Git Link:</w:t>
+      <w:proofErr w:type="spellStart"/>
+      <w:r>
+        <w:rPr>
+          <w:b/>
+          <w:bCs/>
+          <w:sz w:val="24"/>
+          <w:szCs w:val="24"/>
+        </w:rPr>
+        <w:t>Heroku</w:t>
+      </w:r>
+      <w:proofErr w:type="spellEnd"/>
+      <w:r>
+        <w:rPr>
+          <w:b/>
+          <w:bCs/>
+          <w:sz w:val="24"/>
+          <w:szCs w:val="24"/>
+        </w:rPr>
+        <w:t xml:space="preserve"> Git Link:</w:t>
       </w:r>
       <w:r>
         <w:rPr>
@@ -2555,7 +2640,7 @@
 </file>
 
 <file path=word/numbering.xml><?xml version="1.0" encoding="utf-8"?>
-<w:numbering xmlns:wpc="http://schemas.microsoft.com/office/word/2010/wordprocessingCanvas" xmlns:cx="http://schemas.microsoft.com/office/drawing/2014/chartex" xmlns:cx1="http://schemas.microsoft.com/office/drawing/2015/9/8/chartex" xmlns:cx2="http://schemas.microsoft.com/office/drawing/2015/10/21/chartex" xmlns:cx3="http://schemas.microsoft.com/office/drawing/2016/5/9/chartex" xmlns:cx4="http://schemas.microsoft.com/office/drawing/2016/5/10/chartex" xmlns:cx5="http://schemas.microsoft.com/office/drawing/2016/5/11/chartex" xmlns:cx6="http://schemas.microsoft.com/office/drawing/2016/5/12/chartex" xmlns:cx7="http://schemas.microsoft.com/office/drawing/2016/5/13/chartex" xmlns:cx8="http://schemas.microsoft.com/office/drawing/2016/5/14/chartex" xmlns:mc="http://schemas.openxmlformats.org/markup-compatibility/2006" xmlns:aink="http://schemas.microsoft.com/office/drawing/2016/ink" xmlns:am3d="http://schemas.microsoft.com/office/drawing/2017/model3d" xmlns:o="urn:schemas-microsoft-com:office:office" xmlns:r="http://schemas.openxmlformats.org/officeDocument/2006/relationships" xmlns:m="http://schemas.openxmlformats.org/officeDocument/2006/math" xmlns:v="urn:schemas-microsoft-com:vml" xmlns:wp14="http://schemas.microsoft.com/office/word/2010/wordprocessingDrawing" xmlns:wp="http://schemas.openxmlformats.org/drawingml/2006/wordprocessingDrawing" xmlns:w10="urn:schemas-microsoft-com:office:word" xmlns:w="http://schemas.openxmlformats.org/wordprocessingml/2006/main" xmlns:w14="http://schemas.microsoft.com/office/word/2010/wordml" xmlns:w15="http://schemas.microsoft.com/office/word/2012/wordml" xmlns:w16cex="http://schemas.microsoft.com/office/word/2018/wordml/cex" xmlns:w16cid="http://schemas.microsoft.com/office/word/2016/wordml/cid" xmlns:w16="http://schemas.microsoft.com/office/word/2018/wordml" xmlns:w16se="http://schemas.microsoft.com/office/word/2015/wordml/symex" xmlns:wpg="http://schemas.microsoft.com/office/word/2010/wordprocessingGroup" xmlns:wpi="http://schemas.microsoft.com/office/word/2010/wordprocessingInk" xmlns:wne="http://schemas.microsoft.com/office/word/2006/wordml" xmlns:wps="http://schemas.microsoft.com/office/word/2010/wordprocessingShape" mc:Ignorable="w14 w15 w16se w16cid w16 w16cex wp14">
+<w:numbering xmlns:wpc="http://schemas.microsoft.com/office/word/2010/wordprocessingCanvas" xmlns:cx="http://schemas.microsoft.com/office/drawing/2014/chartex" xmlns:mc="http://schemas.openxmlformats.org/markup-compatibility/2006" xmlns:o="urn:schemas-microsoft-com:office:office" xmlns:r="http://schemas.openxmlformats.org/officeDocument/2006/relationships" xmlns:m="http://schemas.openxmlformats.org/officeDocument/2006/math" xmlns:v="urn:schemas-microsoft-com:vml" xmlns:wp14="http://schemas.microsoft.com/office/word/2010/wordprocessingDrawing" xmlns:wp="http://schemas.openxmlformats.org/drawingml/2006/wordprocessingDrawing" xmlns:w10="urn:schemas-microsoft-com:office:word" xmlns:w="http://schemas.openxmlformats.org/wordprocessingml/2006/main" xmlns:w14="http://schemas.microsoft.com/office/word/2010/wordml" xmlns:w15="http://schemas.microsoft.com/office/word/2012/wordml" xmlns:w16se="http://schemas.microsoft.com/office/word/2015/wordml/symex" xmlns:wpg="http://schemas.microsoft.com/office/word/2010/wordprocessingGroup" xmlns:wpi="http://schemas.microsoft.com/office/word/2010/wordprocessingInk" xmlns:wne="http://schemas.microsoft.com/office/word/2006/wordml" xmlns:wps="http://schemas.microsoft.com/office/word/2010/wordprocessingShape" mc:Ignorable="w14 w15 w16se wp14">
   <w:abstractNum w:abstractNumId="0" w15:restartNumberingAfterBreak="0">
     <w:nsid w:val="2DFD79DC"/>
     <w:multiLevelType w:val="hybridMultilevel"/>
@@ -3248,7 +3333,7 @@
 </file>
 
 <file path=word/styles.xml><?xml version="1.0" encoding="utf-8"?>
-<w:styles xmlns:mc="http://schemas.openxmlformats.org/markup-compatibility/2006" xmlns:r="http://schemas.openxmlformats.org/officeDocument/2006/relationships" xmlns:w="http://schemas.openxmlformats.org/wordprocessingml/2006/main" xmlns:w14="http://schemas.microsoft.com/office/word/2010/wordml" xmlns:w15="http://schemas.microsoft.com/office/word/2012/wordml" xmlns:w16cex="http://schemas.microsoft.com/office/word/2018/wordml/cex" xmlns:w16cid="http://schemas.microsoft.com/office/word/2016/wordml/cid" xmlns:w16="http://schemas.microsoft.com/office/word/2018/wordml" xmlns:w16se="http://schemas.microsoft.com/office/word/2015/wordml/symex" mc:Ignorable="w14 w15 w16se w16cid w16 w16cex">
+<w:styles xmlns:mc="http://schemas.openxmlformats.org/markup-compatibility/2006" xmlns:r="http://schemas.openxmlformats.org/officeDocument/2006/relationships" xmlns:w="http://schemas.openxmlformats.org/wordprocessingml/2006/main" xmlns:w14="http://schemas.microsoft.com/office/word/2010/wordml" xmlns:w15="http://schemas.microsoft.com/office/word/2012/wordml" xmlns:w16se="http://schemas.microsoft.com/office/word/2015/wordml/symex" mc:Ignorable="w14 w15 w16se">
   <w:docDefaults>
     <w:rPrDefault>
       <w:rPr>
@@ -3264,7 +3349,7 @@
       </w:pPr>
     </w:pPrDefault>
   </w:docDefaults>
-  <w:latentStyles w:defLockedState="0" w:defUIPriority="99" w:defSemiHidden="0" w:defUnhideWhenUsed="0" w:defQFormat="0" w:count="376">
+  <w:latentStyles w:defLockedState="0" w:defUIPriority="99" w:defSemiHidden="0" w:defUnhideWhenUsed="0" w:defQFormat="0" w:count="371">
     <w:lsdException w:name="Normal" w:uiPriority="0" w:qFormat="1"/>
     <w:lsdException w:name="heading 1" w:uiPriority="9" w:qFormat="1"/>
     <w:lsdException w:name="heading 2" w:semiHidden="1" w:uiPriority="9" w:unhideWhenUsed="1" w:qFormat="1"/>
@@ -3636,11 +3721,6 @@
     <w:lsdException w:name="List Table 5 Dark Accent 6" w:uiPriority="50"/>
     <w:lsdException w:name="List Table 6 Colorful Accent 6" w:uiPriority="51"/>
     <w:lsdException w:name="List Table 7 Colorful Accent 6" w:uiPriority="52"/>
-    <w:lsdException w:name="Mention" w:semiHidden="1" w:unhideWhenUsed="1"/>
-    <w:lsdException w:name="Smart Hyperlink" w:semiHidden="1" w:unhideWhenUsed="1"/>
-    <w:lsdException w:name="Hashtag" w:semiHidden="1" w:unhideWhenUsed="1"/>
-    <w:lsdException w:name="Unresolved Mention" w:semiHidden="1" w:unhideWhenUsed="1"/>
-    <w:lsdException w:name="Smart Link" w:semiHidden="1" w:unhideWhenUsed="1"/>
   </w:latentStyles>
   <w:style w:type="paragraph" w:default="1" w:styleId="Normal">
     <w:name w:val="Normal"/>

</xml_diff>

<commit_message>
new feature added, added proposal to readme
</commit_message>
<xml_diff>
--- a/CMPT276ProjectProposal_ckwright.docx
+++ b/CMPT276ProjectProposal_ckwright.docx
@@ -1,6 +1,6 @@
 
 <file path=word/document.xml><?xml version="1.0" encoding="utf-8"?>
-<w:document xmlns:wpc="http://schemas.microsoft.com/office/word/2010/wordprocessingCanvas" xmlns:cx="http://schemas.microsoft.com/office/drawing/2014/chartex" xmlns:mc="http://schemas.openxmlformats.org/markup-compatibility/2006" xmlns:o="urn:schemas-microsoft-com:office:office" xmlns:r="http://schemas.openxmlformats.org/officeDocument/2006/relationships" xmlns:m="http://schemas.openxmlformats.org/officeDocument/2006/math" xmlns:v="urn:schemas-microsoft-com:vml" xmlns:wp14="http://schemas.microsoft.com/office/word/2010/wordprocessingDrawing" xmlns:wp="http://schemas.openxmlformats.org/drawingml/2006/wordprocessingDrawing" xmlns:w10="urn:schemas-microsoft-com:office:word" xmlns:w="http://schemas.openxmlformats.org/wordprocessingml/2006/main" xmlns:w14="http://schemas.microsoft.com/office/word/2010/wordml" xmlns:w15="http://schemas.microsoft.com/office/word/2012/wordml" xmlns:w16se="http://schemas.microsoft.com/office/word/2015/wordml/symex" xmlns:wpg="http://schemas.microsoft.com/office/word/2010/wordprocessingGroup" xmlns:wpi="http://schemas.microsoft.com/office/word/2010/wordprocessingInk" xmlns:wne="http://schemas.microsoft.com/office/word/2006/wordml" xmlns:wps="http://schemas.microsoft.com/office/word/2010/wordprocessingShape" mc:Ignorable="w14 w15 w16se wp14">
+<w:document xmlns:wpc="http://schemas.microsoft.com/office/word/2010/wordprocessingCanvas" xmlns:cx="http://schemas.microsoft.com/office/drawing/2014/chartex" xmlns:cx1="http://schemas.microsoft.com/office/drawing/2015/9/8/chartex" xmlns:cx2="http://schemas.microsoft.com/office/drawing/2015/10/21/chartex" xmlns:cx3="http://schemas.microsoft.com/office/drawing/2016/5/9/chartex" xmlns:cx4="http://schemas.microsoft.com/office/drawing/2016/5/10/chartex" xmlns:cx5="http://schemas.microsoft.com/office/drawing/2016/5/11/chartex" xmlns:cx6="http://schemas.microsoft.com/office/drawing/2016/5/12/chartex" xmlns:cx7="http://schemas.microsoft.com/office/drawing/2016/5/13/chartex" xmlns:cx8="http://schemas.microsoft.com/office/drawing/2016/5/14/chartex" xmlns:mc="http://schemas.openxmlformats.org/markup-compatibility/2006" xmlns:aink="http://schemas.microsoft.com/office/drawing/2016/ink" xmlns:am3d="http://schemas.microsoft.com/office/drawing/2017/model3d" xmlns:o="urn:schemas-microsoft-com:office:office" xmlns:r="http://schemas.openxmlformats.org/officeDocument/2006/relationships" xmlns:m="http://schemas.openxmlformats.org/officeDocument/2006/math" xmlns:v="urn:schemas-microsoft-com:vml" xmlns:wp14="http://schemas.microsoft.com/office/word/2010/wordprocessingDrawing" xmlns:wp="http://schemas.openxmlformats.org/drawingml/2006/wordprocessingDrawing" xmlns:w10="urn:schemas-microsoft-com:office:word" xmlns:w="http://schemas.openxmlformats.org/wordprocessingml/2006/main" xmlns:w14="http://schemas.microsoft.com/office/word/2010/wordml" xmlns:w15="http://schemas.microsoft.com/office/word/2012/wordml" xmlns:w16cid="http://schemas.microsoft.com/office/word/2016/wordml/cid" xmlns:w16se="http://schemas.microsoft.com/office/word/2015/wordml/symex" xmlns:wpg="http://schemas.microsoft.com/office/word/2010/wordprocessingGroup" xmlns:wpi="http://schemas.microsoft.com/office/word/2010/wordprocessingInk" xmlns:wne="http://schemas.microsoft.com/office/word/2006/wordml" xmlns:wps="http://schemas.microsoft.com/office/word/2010/wordprocessingShape" mc:Ignorable="w14 w15 w16se w16cid wp14">
   <w:body>
     <w:p>
       <w:pPr>
@@ -62,7 +62,37 @@
           <w:sz w:val="24"/>
           <w:szCs w:val="24"/>
         </w:rPr>
-        <w:t xml:space="preserve">This application will allow users to </w:t>
+        <w:t>This application</w:t>
+      </w:r>
+      <w:r>
+        <w:rPr>
+          <w:sz w:val="24"/>
+          <w:szCs w:val="24"/>
+        </w:rPr>
+        <w:t xml:space="preserve">, </w:t>
+      </w:r>
+      <w:r>
+        <w:rPr>
+          <w:b/>
+          <w:bCs/>
+          <w:sz w:val="24"/>
+          <w:szCs w:val="24"/>
+        </w:rPr>
+        <w:t>StudyScapes</w:t>
+      </w:r>
+      <w:r>
+        <w:rPr>
+          <w:sz w:val="24"/>
+          <w:szCs w:val="24"/>
+        </w:rPr>
+        <w:t xml:space="preserve">, </w:t>
+      </w:r>
+      <w:r>
+        <w:rPr>
+          <w:sz w:val="24"/>
+          <w:szCs w:val="24"/>
+        </w:rPr>
+        <w:t xml:space="preserve">will allow users to </w:t>
       </w:r>
       <w:r>
         <w:rPr>
@@ -212,23 +242,7 @@
           <w:sz w:val="24"/>
           <w:szCs w:val="24"/>
         </w:rPr>
-        <w:t xml:space="preserve">to update requests made to professors or students for meetings and study groups in real time. This application enables quick meetups and easy navigation for users. The application is not just practical, but fun! There are </w:t>
-      </w:r>
-      <w:proofErr w:type="spellStart"/>
-      <w:r>
-        <w:rPr>
-          <w:sz w:val="24"/>
-          <w:szCs w:val="24"/>
-        </w:rPr>
-        <w:t>minigames</w:t>
-      </w:r>
-      <w:proofErr w:type="spellEnd"/>
-      <w:r>
-        <w:rPr>
-          <w:sz w:val="24"/>
-          <w:szCs w:val="24"/>
-        </w:rPr>
-        <w:t xml:space="preserve"> incorporated to help the user kill time while waiting between meetups (they can even battle their professors!).</w:t>
+        <w:t>to update requests made to professors or students for meetings and study groups in real time. This application enables quick meetups and easy navigation for users. The application is not just practical, but fun! There are minigames incorporated to help the user kill time while waiting between meetups (they can even battle their professors!).</w:t>
       </w:r>
     </w:p>
     <w:p>
@@ -392,23 +406,7 @@
           <w:sz w:val="24"/>
           <w:szCs w:val="24"/>
         </w:rPr>
-        <w:t xml:space="preserve"> experience normalizing databases, and can work well with SQL, SQLite, MongoDB, and </w:t>
-      </w:r>
-      <w:proofErr w:type="spellStart"/>
-      <w:r>
-        <w:rPr>
-          <w:sz w:val="24"/>
-          <w:szCs w:val="24"/>
-        </w:rPr>
-        <w:t>PostgreSQl</w:t>
-      </w:r>
-      <w:proofErr w:type="spellEnd"/>
-      <w:r>
-        <w:rPr>
-          <w:sz w:val="24"/>
-          <w:szCs w:val="24"/>
-        </w:rPr>
-        <w:t>.</w:t>
+        <w:t xml:space="preserve"> experience normalizing databases, and can work well with SQL, SQLite, MongoDB, and PostgreSQl.</w:t>
       </w:r>
       <w:r>
         <w:rPr>
@@ -488,19 +486,200 @@
           <w:sz w:val="24"/>
           <w:szCs w:val="24"/>
         </w:rPr>
+        <w:t>Josh Guo</w:t>
+      </w:r>
+      <w:r>
+        <w:rPr>
+          <w:sz w:val="24"/>
+          <w:szCs w:val="24"/>
+        </w:rPr>
+        <w:t>:</w:t>
+      </w:r>
+      <w:r>
+        <w:rPr>
+          <w:sz w:val="24"/>
+          <w:szCs w:val="24"/>
+        </w:rPr>
+        <w:t xml:space="preserve"> </w:t>
+      </w:r>
+      <w:r>
+        <w:rPr>
+          <w:sz w:val="24"/>
+          <w:szCs w:val="24"/>
+        </w:rPr>
         <w:t xml:space="preserve">Josh </w:t>
       </w:r>
-      <w:proofErr w:type="spellStart"/>
-      <w:r>
-        <w:rPr>
-          <w:b/>
-          <w:bCs/>
-          <w:sz w:val="24"/>
-          <w:szCs w:val="24"/>
-        </w:rPr>
-        <w:t>Guo</w:t>
-      </w:r>
-      <w:proofErr w:type="spellEnd"/>
+      <w:r>
+        <w:rPr>
+          <w:sz w:val="24"/>
+          <w:szCs w:val="24"/>
+        </w:rPr>
+        <w:t xml:space="preserve">is a </w:t>
+      </w:r>
+      <w:r>
+        <w:rPr>
+          <w:sz w:val="24"/>
+          <w:szCs w:val="24"/>
+        </w:rPr>
+        <w:t>third-year</w:t>
+      </w:r>
+      <w:r>
+        <w:rPr>
+          <w:sz w:val="24"/>
+          <w:szCs w:val="24"/>
+        </w:rPr>
+        <w:t xml:space="preserve"> student at SFU</w:t>
+      </w:r>
+      <w:r>
+        <w:rPr>
+          <w:sz w:val="24"/>
+          <w:szCs w:val="24"/>
+        </w:rPr>
+        <w:t xml:space="preserve"> an</w:t>
+      </w:r>
+      <w:r>
+        <w:rPr>
+          <w:sz w:val="24"/>
+          <w:szCs w:val="24"/>
+        </w:rPr>
+        <w:t>d transferred from Mechatronics last semester</w:t>
+      </w:r>
+      <w:r>
+        <w:rPr>
+          <w:sz w:val="24"/>
+          <w:szCs w:val="24"/>
+        </w:rPr>
+        <w:t xml:space="preserve">. He </w:t>
+      </w:r>
+      <w:r>
+        <w:rPr>
+          <w:sz w:val="24"/>
+          <w:szCs w:val="24"/>
+        </w:rPr>
+        <w:t xml:space="preserve">started programming 4 years ago, mostly with </w:t>
+      </w:r>
+      <w:r>
+        <w:rPr>
+          <w:sz w:val="24"/>
+          <w:szCs w:val="24"/>
+        </w:rPr>
+        <w:t>Python and C.</w:t>
+      </w:r>
+      <w:r>
+        <w:rPr>
+          <w:sz w:val="24"/>
+          <w:szCs w:val="24"/>
+        </w:rPr>
+        <w:t xml:space="preserve"> </w:t>
+      </w:r>
+      <w:r>
+        <w:rPr>
+          <w:sz w:val="24"/>
+          <w:szCs w:val="24"/>
+        </w:rPr>
+        <w:t>Most of</w:t>
+      </w:r>
+      <w:r>
+        <w:rPr>
+          <w:sz w:val="24"/>
+          <w:szCs w:val="24"/>
+        </w:rPr>
+        <w:t xml:space="preserve"> Josh’s experience </w:t>
+      </w:r>
+      <w:r>
+        <w:rPr>
+          <w:sz w:val="24"/>
+          <w:szCs w:val="24"/>
+        </w:rPr>
+        <w:t xml:space="preserve">is </w:t>
+      </w:r>
+      <w:r>
+        <w:rPr>
+          <w:sz w:val="24"/>
+          <w:szCs w:val="24"/>
+        </w:rPr>
+        <w:t xml:space="preserve">with </w:t>
+      </w:r>
+      <w:r>
+        <w:rPr>
+          <w:sz w:val="24"/>
+          <w:szCs w:val="24"/>
+        </w:rPr>
+        <w:t>backend programming and design</w:t>
+      </w:r>
+      <w:r>
+        <w:rPr>
+          <w:sz w:val="24"/>
+          <w:szCs w:val="24"/>
+        </w:rPr>
+        <w:t xml:space="preserve">, </w:t>
+      </w:r>
+      <w:r>
+        <w:rPr>
+          <w:sz w:val="24"/>
+          <w:szCs w:val="24"/>
+        </w:rPr>
+        <w:t xml:space="preserve">focusing on performance </w:t>
+      </w:r>
+      <w:r>
+        <w:rPr>
+          <w:sz w:val="24"/>
+          <w:szCs w:val="24"/>
+        </w:rPr>
+        <w:t>optimization and resourceful memory usage.</w:t>
+      </w:r>
+      <w:r>
+        <w:rPr>
+          <w:sz w:val="24"/>
+          <w:szCs w:val="24"/>
+        </w:rPr>
+        <w:t xml:space="preserve"> For this project, </w:t>
+      </w:r>
+      <w:r>
+        <w:rPr>
+          <w:sz w:val="24"/>
+          <w:szCs w:val="24"/>
+        </w:rPr>
+        <w:t xml:space="preserve">he will primarily focus on application design, </w:t>
+      </w:r>
+      <w:r>
+        <w:rPr>
+          <w:sz w:val="24"/>
+          <w:szCs w:val="24"/>
+        </w:rPr>
+        <w:t xml:space="preserve">backend implementation, and </w:t>
+      </w:r>
+      <w:r>
+        <w:rPr>
+          <w:sz w:val="24"/>
+          <w:szCs w:val="24"/>
+        </w:rPr>
+        <w:t>per</w:t>
+      </w:r>
+      <w:r>
+        <w:rPr>
+          <w:sz w:val="24"/>
+          <w:szCs w:val="24"/>
+        </w:rPr>
+        <w:t>formance optimization.</w:t>
+      </w:r>
+    </w:p>
+    <w:p>
+      <w:pPr>
+        <w:rPr>
+          <w:sz w:val="24"/>
+          <w:szCs w:val="24"/>
+        </w:rPr>
+      </w:pPr>
+      <w:r>
+        <w:rPr>
+          <w:b/>
+          <w:bCs/>
+          <w:sz w:val="24"/>
+          <w:szCs w:val="24"/>
+        </w:rPr>
+        <w:t>Mandeepa Mashhura</w:t>
+      </w:r>
       <w:r>
         <w:rPr>
           <w:sz w:val="24"/>
@@ -519,64 +698,33 @@
         <w:rPr>
           <w:sz w:val="24"/>
           <w:szCs w:val="24"/>
-        </w:rPr>
-        <w:t xml:space="preserve">Josh </w:t>
-      </w:r>
-      <w:r>
-        <w:rPr>
-          <w:sz w:val="24"/>
-          <w:szCs w:val="24"/>
-        </w:rPr>
-        <w:t xml:space="preserve">is a </w:t>
-      </w:r>
-      <w:r>
-        <w:rPr>
-          <w:sz w:val="24"/>
-          <w:szCs w:val="24"/>
-        </w:rPr>
-        <w:t>third-year</w:t>
-      </w:r>
-      <w:r>
-        <w:rPr>
-          <w:sz w:val="24"/>
-          <w:szCs w:val="24"/>
-        </w:rPr>
-        <w:t xml:space="preserve"> student at SFU</w:t>
-      </w:r>
-      <w:r>
-        <w:rPr>
-          <w:sz w:val="24"/>
-          <w:szCs w:val="24"/>
-        </w:rPr>
-        <w:t xml:space="preserve"> an</w:t>
-      </w:r>
-      <w:r>
-        <w:rPr>
-          <w:sz w:val="24"/>
-          <w:szCs w:val="24"/>
-        </w:rPr>
-        <w:t>d transferred from Mechatronics last semester</w:t>
-      </w:r>
-      <w:r>
-        <w:rPr>
-          <w:sz w:val="24"/>
-          <w:szCs w:val="24"/>
-        </w:rPr>
-        <w:t xml:space="preserve">. He </w:t>
-      </w:r>
-      <w:r>
-        <w:rPr>
-          <w:sz w:val="24"/>
-          <w:szCs w:val="24"/>
-        </w:rPr>
-        <w:t xml:space="preserve">started programming 4 years ago, mostly with </w:t>
-      </w:r>
-      <w:r>
-        <w:rPr>
-          <w:sz w:val="24"/>
-          <w:szCs w:val="24"/>
-        </w:rPr>
-        <w:t>Python and C.</w:t>
+          <w:lang w:val="en-US"/>
+        </w:rPr>
+        <w:t>Mandeepa is a second-year engineering student at Simon Fraser University, who is very passionate about the field. She has experience in programming languages like C++ and Python. She is very confident in her abilities to pick up and learn new technologies and languages if needed. She strives to be a great asset to our team. She will be focusing on the front end development and lifting the morale of the group.</w:t>
+      </w:r>
+    </w:p>
+    <w:p>
+      <w:pPr>
+        <w:rPr>
+          <w:sz w:val="24"/>
+          <w:szCs w:val="24"/>
+        </w:rPr>
+      </w:pPr>
+      <w:r>
+        <w:rPr>
+          <w:b/>
+          <w:bCs/>
+          <w:sz w:val="24"/>
+          <w:szCs w:val="24"/>
+        </w:rPr>
+        <w:t>Parth Vakil</w:t>
+      </w:r>
+      <w:r>
+        <w:rPr>
+          <w:sz w:val="24"/>
+          <w:szCs w:val="24"/>
+        </w:rPr>
+        <w:t>:</w:t>
       </w:r>
       <w:r>
         <w:rPr>
@@ -590,273 +738,8 @@
           <w:sz w:val="24"/>
           <w:szCs w:val="24"/>
         </w:rPr>
-        <w:t>Most of</w:t>
-      </w:r>
-      <w:r>
-        <w:rPr>
-          <w:sz w:val="24"/>
-          <w:szCs w:val="24"/>
-        </w:rPr>
-        <w:t xml:space="preserve"> Josh’s experience </w:t>
-      </w:r>
-      <w:r>
-        <w:rPr>
-          <w:sz w:val="24"/>
-          <w:szCs w:val="24"/>
-        </w:rPr>
-        <w:t xml:space="preserve">is </w:t>
-      </w:r>
-      <w:r>
-        <w:rPr>
-          <w:sz w:val="24"/>
-          <w:szCs w:val="24"/>
-        </w:rPr>
-        <w:t xml:space="preserve">with </w:t>
-      </w:r>
-      <w:r>
-        <w:rPr>
-          <w:sz w:val="24"/>
-          <w:szCs w:val="24"/>
-        </w:rPr>
-        <w:t>backend programming and design</w:t>
-      </w:r>
-      <w:r>
-        <w:rPr>
-          <w:sz w:val="24"/>
-          <w:szCs w:val="24"/>
-        </w:rPr>
-        <w:t xml:space="preserve">, </w:t>
-      </w:r>
-      <w:r>
-        <w:rPr>
-          <w:sz w:val="24"/>
-          <w:szCs w:val="24"/>
-        </w:rPr>
-        <w:t xml:space="preserve">focusing on performance </w:t>
-      </w:r>
-      <w:r>
-        <w:rPr>
-          <w:sz w:val="24"/>
-          <w:szCs w:val="24"/>
-        </w:rPr>
-        <w:t>optimization and resourceful memory usage.</w:t>
-      </w:r>
-      <w:r>
-        <w:rPr>
-          <w:sz w:val="24"/>
-          <w:szCs w:val="24"/>
-        </w:rPr>
-        <w:t xml:space="preserve"> For this project, </w:t>
-      </w:r>
-      <w:r>
-        <w:rPr>
-          <w:sz w:val="24"/>
-          <w:szCs w:val="24"/>
-        </w:rPr>
-        <w:t xml:space="preserve">he will primarily focus on application design, </w:t>
-      </w:r>
-      <w:r>
-        <w:rPr>
-          <w:sz w:val="24"/>
-          <w:szCs w:val="24"/>
-        </w:rPr>
-        <w:t xml:space="preserve">backend implementation, and </w:t>
-      </w:r>
-      <w:r>
-        <w:rPr>
-          <w:sz w:val="24"/>
-          <w:szCs w:val="24"/>
-        </w:rPr>
-        <w:t>per</w:t>
-      </w:r>
-      <w:r>
-        <w:rPr>
-          <w:sz w:val="24"/>
-          <w:szCs w:val="24"/>
-        </w:rPr>
-        <w:t>formance optimization.</w:t>
-      </w:r>
-    </w:p>
-    <w:p>
-      <w:pPr>
-        <w:rPr>
-          <w:sz w:val="24"/>
-          <w:szCs w:val="24"/>
-        </w:rPr>
-      </w:pPr>
-      <w:proofErr w:type="spellStart"/>
-      <w:r>
-        <w:rPr>
-          <w:b/>
-          <w:bCs/>
-          <w:sz w:val="24"/>
-          <w:szCs w:val="24"/>
-        </w:rPr>
-        <w:t>Mandeepa</w:t>
-      </w:r>
-      <w:proofErr w:type="spellEnd"/>
-      <w:r>
-        <w:rPr>
-          <w:b/>
-          <w:bCs/>
-          <w:sz w:val="24"/>
-          <w:szCs w:val="24"/>
-        </w:rPr>
-        <w:t xml:space="preserve"> </w:t>
-      </w:r>
-      <w:proofErr w:type="spellStart"/>
-      <w:r>
-        <w:rPr>
-          <w:b/>
-          <w:bCs/>
-          <w:sz w:val="24"/>
-          <w:szCs w:val="24"/>
-        </w:rPr>
-        <w:t>Mashhura</w:t>
-      </w:r>
-      <w:proofErr w:type="spellEnd"/>
-      <w:r>
-        <w:rPr>
-          <w:sz w:val="24"/>
-          <w:szCs w:val="24"/>
-        </w:rPr>
-        <w:t>:</w:t>
-      </w:r>
-      <w:r>
-        <w:rPr>
-          <w:sz w:val="24"/>
-          <w:szCs w:val="24"/>
-        </w:rPr>
-        <w:t xml:space="preserve"> </w:t>
-      </w:r>
-      <w:proofErr w:type="spellStart"/>
-      <w:r>
-        <w:rPr>
-          <w:sz w:val="24"/>
-          <w:szCs w:val="24"/>
-          <w:lang w:val="en-US"/>
-        </w:rPr>
-        <w:t>Mandeepa</w:t>
-      </w:r>
-      <w:proofErr w:type="spellEnd"/>
-      <w:r>
-        <w:rPr>
-          <w:sz w:val="24"/>
-          <w:szCs w:val="24"/>
-          <w:lang w:val="en-US"/>
-        </w:rPr>
-        <w:t xml:space="preserve"> is a second-year engineering student at Simon Fraser University, who is very passionate about the field. She has experience in programming languages like C++ and Python. She is very confident in her abilities to pick up and learn new technologies and languages if needed. She strives to be a great asset to our team. She will be focusing on the front end development and lifting the morale of the group.</w:t>
-      </w:r>
-    </w:p>
-    <w:p>
-      <w:pPr>
-        <w:rPr>
-          <w:sz w:val="24"/>
-          <w:szCs w:val="24"/>
-        </w:rPr>
-      </w:pPr>
-      <w:r>
-        <w:rPr>
-          <w:b/>
-          <w:bCs/>
-          <w:sz w:val="24"/>
-          <w:szCs w:val="24"/>
-        </w:rPr>
-        <w:t>Parth Vakil</w:t>
-      </w:r>
-      <w:r>
-        <w:rPr>
-          <w:sz w:val="24"/>
-          <w:szCs w:val="24"/>
-        </w:rPr>
-        <w:t>:</w:t>
-      </w:r>
-      <w:r>
-        <w:rPr>
-          <w:sz w:val="24"/>
-          <w:szCs w:val="24"/>
-        </w:rPr>
-        <w:t xml:space="preserve"> </w:t>
-      </w:r>
-      <w:r>
-        <w:rPr>
-          <w:sz w:val="24"/>
-          <w:szCs w:val="24"/>
-        </w:rPr>
         <w:t>Parth is a third-year SFU student in Computing Science. He mainly has experience in Python and C++. He enjoys back-end programming and is known to dabble into front-end as well. He also has worked with location-based software in the past, which will be an asset in pushing this idea forward. Web development is also a passion of his, which will help overall throughout this project. He will mainly be working on application implementation, storage and security development, and front-end.</w:t>
       </w:r>
-    </w:p>
-    <w:p>
-      <w:pPr>
-        <w:rPr>
-          <w:sz w:val="24"/>
-          <w:szCs w:val="24"/>
-        </w:rPr>
-      </w:pPr>
-    </w:p>
-    <w:p>
-      <w:pPr>
-        <w:rPr>
-          <w:sz w:val="24"/>
-          <w:szCs w:val="24"/>
-        </w:rPr>
-      </w:pPr>
-    </w:p>
-    <w:p>
-      <w:pPr>
-        <w:rPr>
-          <w:sz w:val="24"/>
-          <w:szCs w:val="24"/>
-        </w:rPr>
-      </w:pPr>
-    </w:p>
-    <w:p>
-      <w:pPr>
-        <w:rPr>
-          <w:sz w:val="24"/>
-          <w:szCs w:val="24"/>
-        </w:rPr>
-      </w:pPr>
-    </w:p>
-    <w:p>
-      <w:pPr>
-        <w:rPr>
-          <w:sz w:val="24"/>
-          <w:szCs w:val="24"/>
-        </w:rPr>
-      </w:pPr>
-    </w:p>
-    <w:p>
-      <w:pPr>
-        <w:rPr>
-          <w:sz w:val="24"/>
-          <w:szCs w:val="24"/>
-        </w:rPr>
-      </w:pPr>
-    </w:p>
-    <w:p>
-      <w:pPr>
-        <w:rPr>
-          <w:sz w:val="24"/>
-          <w:szCs w:val="24"/>
-        </w:rPr>
-      </w:pPr>
-    </w:p>
-    <w:p>
-      <w:pPr>
-        <w:rPr>
-          <w:sz w:val="24"/>
-          <w:szCs w:val="24"/>
-        </w:rPr>
-      </w:pPr>
-    </w:p>
-    <w:p>
-      <w:pPr>
-        <w:rPr>
-          <w:sz w:val="24"/>
-          <w:szCs w:val="24"/>
-        </w:rPr>
-      </w:pPr>
     </w:p>
     <w:p>
       <w:pPr>
@@ -876,6 +759,7 @@
           <w:szCs w:val="28"/>
           <w:u w:val="single"/>
         </w:rPr>
+        <w:lastRenderedPageBreak/>
         <w:t>More About Our Application</w:t>
       </w:r>
     </w:p>
@@ -896,6 +780,15 @@
           <w:szCs w:val="24"/>
         </w:rPr>
         <w:t>Name:</w:t>
+      </w:r>
+      <w:r>
+        <w:rPr>
+          <w:b/>
+          <w:bCs/>
+          <w:sz w:val="24"/>
+          <w:szCs w:val="24"/>
+        </w:rPr>
+        <w:t xml:space="preserve"> StudyScapes</w:t>
       </w:r>
     </w:p>
     <w:p>
@@ -1033,6 +926,104 @@
         </w:rPr>
         <w:t>What is the scope of the project?</w:t>
       </w:r>
+    </w:p>
+    <w:p>
+      <w:pPr>
+        <w:pStyle w:val="ListParagraph"/>
+        <w:numPr>
+          <w:ilvl w:val="0"/>
+          <w:numId w:val="4"/>
+        </w:numPr>
+        <w:rPr>
+          <w:sz w:val="24"/>
+          <w:szCs w:val="24"/>
+        </w:rPr>
+      </w:pPr>
+      <w:r>
+        <w:rPr>
+          <w:b/>
+          <w:bCs/>
+          <w:sz w:val="24"/>
+          <w:szCs w:val="24"/>
+        </w:rPr>
+        <w:t>Base f</w:t>
+      </w:r>
+      <w:r>
+        <w:rPr>
+          <w:b/>
+          <w:bCs/>
+          <w:sz w:val="24"/>
+          <w:szCs w:val="24"/>
+        </w:rPr>
+        <w:t>eatures</w:t>
+      </w:r>
+      <w:r>
+        <w:rPr>
+          <w:sz w:val="24"/>
+          <w:szCs w:val="24"/>
+        </w:rPr>
+        <w:t>: we hope to include an interactive map as a big feature, to help students traverse the school with ease. W</w:t>
+      </w:r>
+      <w:r>
+        <w:rPr>
+          <w:sz w:val="24"/>
+          <w:szCs w:val="24"/>
+        </w:rPr>
+        <w:t>e</w:t>
+      </w:r>
+      <w:r>
+        <w:rPr>
+          <w:sz w:val="24"/>
+          <w:szCs w:val="24"/>
+        </w:rPr>
+        <w:t xml:space="preserve"> also plan to incorporate features to enable interaction between faculty and students, and for students to interact with other students. Our third feature is a fun one: minigames among virtual versions of students and faculty, throughout the map. </w:t>
+      </w:r>
+      <w:r>
+        <w:rPr>
+          <w:sz w:val="24"/>
+          <w:szCs w:val="24"/>
+        </w:rPr>
+        <w:t xml:space="preserve"> Our final feature includes the ability to view events happening on campus right on the map, so that users </w:t>
+      </w:r>
+      <w:r>
+        <w:rPr>
+          <w:sz w:val="24"/>
+          <w:szCs w:val="24"/>
+        </w:rPr>
+        <w:t>k</w:t>
+      </w:r>
+      <w:r>
+        <w:rPr>
+          <w:sz w:val="24"/>
+          <w:szCs w:val="24"/>
+        </w:rPr>
+        <w:t>no</w:t>
+      </w:r>
+      <w:r>
+        <w:rPr>
+          <w:sz w:val="24"/>
+          <w:szCs w:val="24"/>
+        </w:rPr>
+        <w:t>w</w:t>
+      </w:r>
+      <w:r>
+        <w:rPr>
+          <w:sz w:val="24"/>
+          <w:szCs w:val="24"/>
+        </w:rPr>
+        <w:t xml:space="preserve"> when and where to attend.</w:t>
+      </w:r>
+    </w:p>
+    <w:p>
+      <w:pPr>
+        <w:pStyle w:val="ListParagraph"/>
+        <w:rPr>
+          <w:b/>
+          <w:bCs/>
+          <w:sz w:val="24"/>
+          <w:szCs w:val="24"/>
+        </w:rPr>
+      </w:pPr>
     </w:p>
     <w:p>
       <w:pPr>
@@ -1055,30 +1046,7 @@
           <w:sz w:val="24"/>
           <w:szCs w:val="24"/>
         </w:rPr>
-        <w:t>Features</w:t>
-      </w:r>
-      <w:r>
-        <w:rPr>
-          <w:sz w:val="24"/>
-          <w:szCs w:val="24"/>
-        </w:rPr>
-        <w:t xml:space="preserve">: we hope to include an interactive map as a big feature, to help students traverse the school with ease. Will also plan to incorporate features to enable interaction between faculty and students, and for students to interact with other students. Our third feature is a fun one: </w:t>
-      </w:r>
-      <w:proofErr w:type="spellStart"/>
-      <w:r>
-        <w:rPr>
-          <w:sz w:val="24"/>
-          <w:szCs w:val="24"/>
-        </w:rPr>
-        <w:t>minigames</w:t>
-      </w:r>
-      <w:proofErr w:type="spellEnd"/>
-      <w:r>
-        <w:rPr>
-          <w:sz w:val="24"/>
-          <w:szCs w:val="24"/>
-        </w:rPr>
-        <w:t xml:space="preserve"> among virtual versions of students and faculty, throughout the map. </w:t>
+        <w:t>Main feature epics:</w:t>
       </w:r>
     </w:p>
     <w:p>
@@ -1118,63 +1086,42 @@
           <w:sz w:val="24"/>
           <w:szCs w:val="24"/>
         </w:rPr>
-        <w:t>Have events</w:t>
-      </w:r>
-      <w:r>
-        <w:rPr>
-          <w:sz w:val="24"/>
-          <w:szCs w:val="24"/>
-        </w:rPr>
-        <w:t xml:space="preserve"> held by clubs, faculty or student societies </w:t>
-      </w:r>
-      <w:r>
-        <w:rPr>
-          <w:sz w:val="24"/>
-          <w:szCs w:val="24"/>
-        </w:rPr>
-        <w:t>show on the map as icons</w:t>
-      </w:r>
-      <w:r>
-        <w:rPr>
-          <w:sz w:val="24"/>
-          <w:szCs w:val="24"/>
-        </w:rPr>
-        <w:t xml:space="preserve"> in real-time, so users can quickly learn about </w:t>
-      </w:r>
-      <w:r>
-        <w:rPr>
-          <w:sz w:val="24"/>
-          <w:szCs w:val="24"/>
-        </w:rPr>
-        <w:t>the activity on campus.</w:t>
-      </w:r>
-      <w:r>
-        <w:rPr>
-          <w:sz w:val="24"/>
-          <w:szCs w:val="24"/>
-        </w:rPr>
-        <w:t xml:space="preserve"> Also </w:t>
-      </w:r>
-      <w:r>
-        <w:rPr>
-          <w:sz w:val="24"/>
-          <w:szCs w:val="24"/>
-        </w:rPr>
-        <w:t xml:space="preserve">provide an interface to create an event </w:t>
-      </w:r>
-      <w:r>
-        <w:rPr>
-          <w:sz w:val="24"/>
-          <w:szCs w:val="24"/>
-        </w:rPr>
-        <w:t xml:space="preserve">for </w:t>
-      </w:r>
-      <w:r>
-        <w:rPr>
-          <w:sz w:val="24"/>
-          <w:szCs w:val="24"/>
-        </w:rPr>
-        <w:t>organizers.</w:t>
+        <w:t xml:space="preserve">Enable </w:t>
+      </w:r>
+      <w:r>
+        <w:rPr>
+          <w:sz w:val="24"/>
+          <w:szCs w:val="24"/>
+        </w:rPr>
+        <w:t>faculty and students to easily interact and meet</w:t>
+      </w:r>
+      <w:r>
+        <w:rPr>
+          <w:sz w:val="24"/>
+          <w:szCs w:val="24"/>
+        </w:rPr>
+        <w:t xml:space="preserve"> </w:t>
+      </w:r>
+      <w:r>
+        <w:rPr>
+          <w:sz w:val="24"/>
+          <w:szCs w:val="24"/>
+        </w:rPr>
+        <w:t>up for studying or course/career</w:t>
+      </w:r>
+      <w:r>
+        <w:rPr>
+          <w:sz w:val="24"/>
+          <w:szCs w:val="24"/>
+        </w:rPr>
+        <w:t xml:space="preserve"> </w:t>
+      </w:r>
+      <w:r>
+        <w:rPr>
+          <w:sz w:val="24"/>
+          <w:szCs w:val="24"/>
+        </w:rPr>
+        <w:t>discussion.</w:t>
       </w:r>
     </w:p>
     <w:p>
@@ -1194,7 +1141,6 @@
           <w:sz w:val="24"/>
           <w:szCs w:val="24"/>
         </w:rPr>
-        <w:lastRenderedPageBreak/>
         <w:t xml:space="preserve">Allow students and faculty to interact </w:t>
       </w:r>
       <w:r>
@@ -1216,17 +1162,38 @@
           <w:sz w:val="24"/>
           <w:szCs w:val="24"/>
         </w:rPr>
-        <w:t>allow users to play small various games that can act as ice-breakers between their fellow peers</w:t>
-      </w:r>
-      <w:bookmarkStart w:id="0" w:name="_GoBack"/>
-      <w:bookmarkEnd w:id="0"/>
-      <w:r>
-        <w:rPr>
-          <w:sz w:val="24"/>
-          <w:szCs w:val="24"/>
-        </w:rPr>
-        <w:t>.</w:t>
-      </w:r>
+        <w:t>allow users to play small various games that can act as ice-breakers between their fellow peers.</w:t>
+      </w:r>
+    </w:p>
+    <w:p>
+      <w:pPr>
+        <w:pStyle w:val="ListParagraph"/>
+        <w:numPr>
+          <w:ilvl w:val="1"/>
+          <w:numId w:val="3"/>
+        </w:numPr>
+        <w:rPr>
+          <w:sz w:val="24"/>
+          <w:szCs w:val="24"/>
+        </w:rPr>
+      </w:pPr>
+      <w:r>
+        <w:rPr>
+          <w:sz w:val="24"/>
+          <w:szCs w:val="24"/>
+        </w:rPr>
+        <w:t xml:space="preserve">Have events held by clubs, faculty or student societies show on the map as icons in real-time, so users can quickly learn about the activity on campus. </w:t>
+      </w:r>
+    </w:p>
+    <w:p>
+      <w:pPr>
+        <w:pStyle w:val="ListParagraph"/>
+        <w:ind w:left="1440"/>
+        <w:rPr>
+          <w:sz w:val="24"/>
+          <w:szCs w:val="24"/>
+        </w:rPr>
+      </w:pPr>
     </w:p>
     <w:p>
       <w:pPr>
@@ -1293,112 +1260,8 @@
           <w:sz w:val="24"/>
           <w:szCs w:val="24"/>
         </w:rPr>
-        <w:t xml:space="preserve">My </w:t>
-      </w:r>
-      <w:r>
-        <w:rPr>
-          <w:sz w:val="24"/>
-          <w:szCs w:val="24"/>
-        </w:rPr>
-        <w:t>friend and I</w:t>
-      </w:r>
-      <w:r>
-        <w:rPr>
-          <w:sz w:val="24"/>
-          <w:szCs w:val="24"/>
-        </w:rPr>
-        <w:t xml:space="preserve"> are</w:t>
-      </w:r>
-      <w:r>
-        <w:rPr>
-          <w:sz w:val="24"/>
-          <w:szCs w:val="24"/>
-        </w:rPr>
-        <w:t xml:space="preserve"> new student</w:t>
-      </w:r>
-      <w:r>
-        <w:rPr>
-          <w:sz w:val="24"/>
-          <w:szCs w:val="24"/>
-        </w:rPr>
-        <w:t>s</w:t>
-      </w:r>
-      <w:r>
-        <w:rPr>
-          <w:sz w:val="24"/>
-          <w:szCs w:val="24"/>
-        </w:rPr>
-        <w:t xml:space="preserve"> who </w:t>
-      </w:r>
-      <w:r>
-        <w:rPr>
-          <w:sz w:val="24"/>
-          <w:szCs w:val="24"/>
-        </w:rPr>
-        <w:t xml:space="preserve">has yet to </w:t>
-      </w:r>
-      <w:r>
-        <w:rPr>
-          <w:sz w:val="24"/>
-          <w:szCs w:val="24"/>
-        </w:rPr>
-        <w:t>understand the lay of the land.</w:t>
-      </w:r>
-      <w:r>
-        <w:rPr>
-          <w:sz w:val="24"/>
-          <w:szCs w:val="24"/>
-        </w:rPr>
-        <w:t xml:space="preserve"> </w:t>
-      </w:r>
-      <w:r>
-        <w:rPr>
-          <w:sz w:val="24"/>
-          <w:szCs w:val="24"/>
-        </w:rPr>
-        <w:t>Looking for something fun to do, we use the application to search for any events happening on campu</w:t>
-      </w:r>
-      <w:r>
-        <w:rPr>
-          <w:sz w:val="24"/>
-          <w:szCs w:val="24"/>
-        </w:rPr>
-        <w:t xml:space="preserve">s. There are </w:t>
-      </w:r>
-      <w:r>
-        <w:rPr>
-          <w:sz w:val="24"/>
-          <w:szCs w:val="24"/>
-        </w:rPr>
-        <w:t xml:space="preserve">several ongoing or upcoming events </w:t>
-      </w:r>
-      <w:r>
-        <w:rPr>
-          <w:sz w:val="24"/>
-          <w:szCs w:val="24"/>
-        </w:rPr>
-        <w:t xml:space="preserve">shown on the map as icons at their </w:t>
-      </w:r>
-      <w:r>
-        <w:rPr>
-          <w:sz w:val="24"/>
-          <w:szCs w:val="24"/>
-        </w:rPr>
-        <w:t xml:space="preserve">campus locations. </w:t>
-      </w:r>
-      <w:r>
-        <w:rPr>
-          <w:sz w:val="24"/>
-          <w:szCs w:val="24"/>
-        </w:rPr>
-        <w:t xml:space="preserve">We decide to </w:t>
-      </w:r>
-      <w:r>
-        <w:rPr>
-          <w:sz w:val="24"/>
-          <w:szCs w:val="24"/>
-        </w:rPr>
-        <w:t>check an event out with direction to get there.</w:t>
+        <w:lastRenderedPageBreak/>
+        <w:t>I am a professor looking for an easy way to plan meetings with students, outside of office hours. This app allows me to easily give students any additional advice/help they need on projects and courses.</w:t>
       </w:r>
     </w:p>
     <w:p>
@@ -1420,6 +1283,218 @@
           <w:sz w:val="24"/>
           <w:szCs w:val="24"/>
         </w:rPr>
+        <w:t>I am a student waiting to meet up with my professor during office hours. I use the app to find the professor’s office and then play a minigame while I wait for my turn.</w:t>
+      </w:r>
+      <w:r>
+        <w:rPr>
+          <w:sz w:val="24"/>
+          <w:szCs w:val="24"/>
+        </w:rPr>
+        <w:t xml:space="preserve"> </w:t>
+      </w:r>
+    </w:p>
+    <w:p>
+      <w:pPr>
+        <w:pStyle w:val="ListParagraph"/>
+        <w:numPr>
+          <w:ilvl w:val="1"/>
+          <w:numId w:val="3"/>
+        </w:numPr>
+        <w:rPr>
+          <w:b/>
+          <w:bCs/>
+          <w:sz w:val="24"/>
+          <w:szCs w:val="24"/>
+        </w:rPr>
+      </w:pPr>
+      <w:r>
+        <w:rPr>
+          <w:sz w:val="24"/>
+          <w:szCs w:val="24"/>
+        </w:rPr>
+        <w:t>(</w:t>
+      </w:r>
+      <w:r>
+        <w:rPr>
+          <w:sz w:val="24"/>
+          <w:szCs w:val="24"/>
+        </w:rPr>
+        <w:t>Possible a</w:t>
+      </w:r>
+      <w:r>
+        <w:rPr>
+          <w:sz w:val="24"/>
+          <w:szCs w:val="24"/>
+        </w:rPr>
+        <w:t xml:space="preserve">dditional feature story) </w:t>
+      </w:r>
+      <w:r>
+        <w:rPr>
+          <w:sz w:val="24"/>
+          <w:szCs w:val="24"/>
+        </w:rPr>
+        <w:t xml:space="preserve">My </w:t>
+      </w:r>
+      <w:r>
+        <w:rPr>
+          <w:sz w:val="24"/>
+          <w:szCs w:val="24"/>
+        </w:rPr>
+        <w:t>friend and I</w:t>
+      </w:r>
+      <w:r>
+        <w:rPr>
+          <w:sz w:val="24"/>
+          <w:szCs w:val="24"/>
+        </w:rPr>
+        <w:t xml:space="preserve"> are</w:t>
+      </w:r>
+      <w:r>
+        <w:rPr>
+          <w:sz w:val="24"/>
+          <w:szCs w:val="24"/>
+        </w:rPr>
+        <w:t xml:space="preserve"> new student</w:t>
+      </w:r>
+      <w:r>
+        <w:rPr>
+          <w:sz w:val="24"/>
+          <w:szCs w:val="24"/>
+        </w:rPr>
+        <w:t>s</w:t>
+      </w:r>
+      <w:r>
+        <w:rPr>
+          <w:sz w:val="24"/>
+          <w:szCs w:val="24"/>
+        </w:rPr>
+        <w:t xml:space="preserve"> who </w:t>
+      </w:r>
+      <w:r>
+        <w:rPr>
+          <w:sz w:val="24"/>
+          <w:szCs w:val="24"/>
+        </w:rPr>
+        <w:t xml:space="preserve">has yet to </w:t>
+      </w:r>
+      <w:r>
+        <w:rPr>
+          <w:sz w:val="24"/>
+          <w:szCs w:val="24"/>
+        </w:rPr>
+        <w:t>understand the lay of the land.</w:t>
+      </w:r>
+      <w:r>
+        <w:rPr>
+          <w:sz w:val="24"/>
+          <w:szCs w:val="24"/>
+        </w:rPr>
+        <w:t xml:space="preserve"> </w:t>
+      </w:r>
+      <w:r>
+        <w:rPr>
+          <w:sz w:val="24"/>
+          <w:szCs w:val="24"/>
+        </w:rPr>
+        <w:t>Looking for something fun to do, we use the application to search for any events happening on campu</w:t>
+      </w:r>
+      <w:r>
+        <w:rPr>
+          <w:sz w:val="24"/>
+          <w:szCs w:val="24"/>
+        </w:rPr>
+        <w:t xml:space="preserve">s. There are </w:t>
+      </w:r>
+      <w:r>
+        <w:rPr>
+          <w:sz w:val="24"/>
+          <w:szCs w:val="24"/>
+        </w:rPr>
+        <w:t xml:space="preserve">several ongoing or upcoming events </w:t>
+      </w:r>
+      <w:r>
+        <w:rPr>
+          <w:sz w:val="24"/>
+          <w:szCs w:val="24"/>
+        </w:rPr>
+        <w:t xml:space="preserve">shown on the map as icons at their </w:t>
+      </w:r>
+      <w:r>
+        <w:rPr>
+          <w:sz w:val="24"/>
+          <w:szCs w:val="24"/>
+        </w:rPr>
+        <w:t xml:space="preserve">campus locations. </w:t>
+      </w:r>
+      <w:r>
+        <w:rPr>
+          <w:sz w:val="24"/>
+          <w:szCs w:val="24"/>
+        </w:rPr>
+        <w:t xml:space="preserve">We decide to </w:t>
+      </w:r>
+      <w:r>
+        <w:rPr>
+          <w:sz w:val="24"/>
+          <w:szCs w:val="24"/>
+        </w:rPr>
+        <w:t>check an event out with direction</w:t>
+      </w:r>
+      <w:r>
+        <w:rPr>
+          <w:sz w:val="24"/>
+          <w:szCs w:val="24"/>
+        </w:rPr>
+        <w:t>s</w:t>
+      </w:r>
+      <w:r>
+        <w:rPr>
+          <w:sz w:val="24"/>
+          <w:szCs w:val="24"/>
+        </w:rPr>
+        <w:t xml:space="preserve"> to get there.</w:t>
+      </w:r>
+    </w:p>
+    <w:p>
+      <w:pPr>
+        <w:pStyle w:val="ListParagraph"/>
+        <w:numPr>
+          <w:ilvl w:val="1"/>
+          <w:numId w:val="3"/>
+        </w:numPr>
+        <w:rPr>
+          <w:b/>
+          <w:bCs/>
+          <w:sz w:val="24"/>
+          <w:szCs w:val="24"/>
+        </w:rPr>
+      </w:pPr>
+      <w:r>
+        <w:rPr>
+          <w:sz w:val="24"/>
+          <w:szCs w:val="24"/>
+        </w:rPr>
+        <w:t>(</w:t>
+      </w:r>
+      <w:r>
+        <w:rPr>
+          <w:sz w:val="24"/>
+          <w:szCs w:val="24"/>
+        </w:rPr>
+        <w:t>Possible a</w:t>
+      </w:r>
+      <w:r>
+        <w:rPr>
+          <w:sz w:val="24"/>
+          <w:szCs w:val="24"/>
+        </w:rPr>
+        <w:t>dditional feature story)</w:t>
+      </w:r>
+      <w:r>
+        <w:rPr>
+          <w:sz w:val="24"/>
+          <w:szCs w:val="24"/>
+        </w:rPr>
         <w:t xml:space="preserve">I am </w:t>
       </w:r>
       <w:r>
@@ -1427,21 +1502,7 @@
           <w:sz w:val="24"/>
           <w:szCs w:val="24"/>
         </w:rPr>
-        <w:t xml:space="preserve">an executive member of a student society </w:t>
-      </w:r>
-      <w:r>
-        <w:rPr>
-          <w:sz w:val="24"/>
-          <w:szCs w:val="24"/>
-        </w:rPr>
-        <w:t xml:space="preserve">or faculty member </w:t>
-      </w:r>
-      <w:r>
-        <w:rPr>
-          <w:sz w:val="24"/>
-          <w:szCs w:val="24"/>
-        </w:rPr>
-        <w:t xml:space="preserve">trying to </w:t>
+        <w:t xml:space="preserve">an executive member of a student society trying to </w:t>
       </w:r>
       <w:r>
         <w:rPr>
@@ -1543,7 +1604,39 @@
           <w:szCs w:val="24"/>
           <w:lang w:val="en-US"/>
         </w:rPr>
-        <w:t xml:space="preserve">As a second-year student I have used this application to get ratings of different professors and get to know course contents. This helped me decide which upper level courses I should take and where suitable for me.  </w:t>
+        <w:t xml:space="preserve">As a second-year student I have used this application to </w:t>
+      </w:r>
+      <w:r>
+        <w:rPr>
+          <w:sz w:val="24"/>
+          <w:szCs w:val="24"/>
+          <w:lang w:val="en-US"/>
+        </w:rPr>
+        <w:t>meet</w:t>
+      </w:r>
+      <w:r>
+        <w:rPr>
+          <w:sz w:val="24"/>
+          <w:szCs w:val="24"/>
+          <w:lang w:val="en-US"/>
+        </w:rPr>
+        <w:t xml:space="preserve"> professors and get to know course content. This helped me decide which upper level courses I should take and </w:t>
+      </w:r>
+      <w:r>
+        <w:rPr>
+          <w:sz w:val="24"/>
+          <w:szCs w:val="24"/>
+          <w:lang w:val="en-US"/>
+        </w:rPr>
+        <w:t>which were</w:t>
+      </w:r>
+      <w:r>
+        <w:rPr>
+          <w:sz w:val="24"/>
+          <w:szCs w:val="24"/>
+          <w:lang w:val="en-US"/>
+        </w:rPr>
+        <w:t xml:space="preserve"> suitable for me.  </w:t>
       </w:r>
     </w:p>
     <w:p>
@@ -1590,108 +1683,82 @@
           <w:bCs/>
           <w:sz w:val="24"/>
           <w:szCs w:val="24"/>
-          <w:highlight w:val="yellow"/>
-        </w:rPr>
-      </w:pPr>
-      <w:r>
-        <w:rPr>
-          <w:sz w:val="24"/>
-          <w:szCs w:val="24"/>
-          <w:highlight w:val="yellow"/>
+        </w:rPr>
+      </w:pPr>
+      <w:r>
+        <w:rPr>
+          <w:sz w:val="24"/>
+          <w:szCs w:val="24"/>
         </w:rPr>
         <w:t>I am a student who is new to the campus and would love to make new friends. As someone who is also unfamiliar with the campus locations, this app seems like a great way to become familiar with my surroundings as well as meet cool people.</w:t>
       </w:r>
-    </w:p>
-    <w:p>
-      <w:pPr>
-        <w:pStyle w:val="ListParagraph"/>
-        <w:numPr>
-          <w:ilvl w:val="1"/>
-          <w:numId w:val="3"/>
-        </w:numPr>
-        <w:rPr>
-          <w:b/>
-          <w:bCs/>
-          <w:sz w:val="24"/>
-          <w:szCs w:val="24"/>
-          <w:highlight w:val="yellow"/>
-        </w:rPr>
-      </w:pPr>
-      <w:r>
-        <w:rPr>
-          <w:sz w:val="24"/>
-          <w:szCs w:val="24"/>
-          <w:highlight w:val="yellow"/>
-        </w:rPr>
-        <w:t>&lt;story</w:t>
-      </w:r>
-      <w:r>
-        <w:rPr>
-          <w:sz w:val="24"/>
-          <w:szCs w:val="24"/>
-          <w:highlight w:val="yellow"/>
-        </w:rPr>
-        <w:t>7</w:t>
-      </w:r>
-      <w:r>
-        <w:rPr>
-          <w:sz w:val="24"/>
-          <w:szCs w:val="24"/>
-          <w:highlight w:val="yellow"/>
-        </w:rPr>
-        <w:t>&gt;</w:t>
-      </w:r>
-    </w:p>
-    <w:p>
-      <w:pPr>
-        <w:pStyle w:val="ListParagraph"/>
-        <w:numPr>
-          <w:ilvl w:val="1"/>
-          <w:numId w:val="3"/>
-        </w:numPr>
-        <w:rPr>
-          <w:b/>
-          <w:bCs/>
-          <w:sz w:val="24"/>
-          <w:szCs w:val="24"/>
-          <w:highlight w:val="yellow"/>
-        </w:rPr>
-      </w:pPr>
-      <w:r>
-        <w:rPr>
-          <w:sz w:val="24"/>
-          <w:szCs w:val="24"/>
-          <w:highlight w:val="yellow"/>
-        </w:rPr>
-        <w:t>&lt;story</w:t>
-      </w:r>
-      <w:r>
-        <w:rPr>
-          <w:sz w:val="24"/>
-          <w:szCs w:val="24"/>
-          <w:highlight w:val="yellow"/>
-        </w:rPr>
-        <w:t>8</w:t>
-      </w:r>
-      <w:r>
-        <w:rPr>
-          <w:sz w:val="24"/>
-          <w:szCs w:val="24"/>
-          <w:highlight w:val="yellow"/>
-        </w:rPr>
-        <w:t>&gt;</w:t>
-      </w:r>
-    </w:p>
-    <w:p>
-      <w:pPr>
-        <w:pStyle w:val="ListParagraph"/>
-        <w:ind w:left="1440"/>
-        <w:rPr>
-          <w:b/>
-          <w:bCs/>
-          <w:sz w:val="24"/>
-          <w:szCs w:val="24"/>
-          <w:highlight w:val="yellow"/>
+      <w:r>
+        <w:rPr>
+          <w:b/>
+          <w:bCs/>
+          <w:sz w:val="24"/>
+          <w:szCs w:val="24"/>
+        </w:rPr>
+        <w:t xml:space="preserve"> </w:t>
+      </w:r>
+    </w:p>
+    <w:p>
+      <w:pPr>
+        <w:rPr>
+          <w:b/>
+          <w:bCs/>
+          <w:sz w:val="24"/>
+          <w:szCs w:val="24"/>
+        </w:rPr>
+      </w:pPr>
+    </w:p>
+    <w:p>
+      <w:pPr>
+        <w:rPr>
+          <w:b/>
+          <w:bCs/>
+          <w:sz w:val="24"/>
+          <w:szCs w:val="24"/>
+        </w:rPr>
+      </w:pPr>
+    </w:p>
+    <w:p>
+      <w:pPr>
+        <w:rPr>
+          <w:b/>
+          <w:bCs/>
+          <w:sz w:val="24"/>
+          <w:szCs w:val="24"/>
+        </w:rPr>
+      </w:pPr>
+    </w:p>
+    <w:p>
+      <w:pPr>
+        <w:rPr>
+          <w:b/>
+          <w:bCs/>
+          <w:sz w:val="24"/>
+          <w:szCs w:val="24"/>
+        </w:rPr>
+      </w:pPr>
+    </w:p>
+    <w:p>
+      <w:pPr>
+        <w:rPr>
+          <w:b/>
+          <w:bCs/>
+          <w:sz w:val="24"/>
+          <w:szCs w:val="24"/>
+        </w:rPr>
+      </w:pPr>
+    </w:p>
+    <w:p>
+      <w:pPr>
+        <w:rPr>
+          <w:b/>
+          <w:bCs/>
+          <w:sz w:val="24"/>
+          <w:szCs w:val="24"/>
         </w:rPr>
       </w:pPr>
     </w:p>
@@ -1714,7 +1781,6 @@
           <w:szCs w:val="28"/>
         </w:rPr>
       </w:pPr>
-      <w:proofErr w:type="spellStart"/>
       <w:r>
         <w:rPr>
           <w:b/>
@@ -1723,18 +1789,8 @@
           <w:szCs w:val="28"/>
           <w:u w:val="single"/>
         </w:rPr>
-        <w:t>Mockup</w:t>
-      </w:r>
-      <w:proofErr w:type="spellEnd"/>
-      <w:r>
-        <w:rPr>
-          <w:b/>
-          <w:bCs/>
-          <w:sz w:val="28"/>
-          <w:szCs w:val="28"/>
-          <w:u w:val="single"/>
-        </w:rPr>
-        <w:t xml:space="preserve"> UI</w:t>
+        <w:lastRenderedPageBreak/>
+        <w:t>Mockup UI</w:t>
       </w:r>
       <w:r>
         <w:rPr>
@@ -1782,9 +1838,8 @@
           <w:szCs w:val="28"/>
           <w:lang w:eastAsia="en-CA"/>
         </w:rPr>
-        <w:lastRenderedPageBreak/>
         <w:drawing>
-          <wp:inline distT="0" distB="0" distL="0" distR="0" wp14:anchorId="4491A5A8" wp14:editId="29AAFB68">
+          <wp:inline distT="0" distB="0" distL="0" distR="0" wp14:anchorId="4491A5A8" wp14:editId="258AA89E">
             <wp:extent cx="5448300" cy="3713110"/>
             <wp:effectExtent l="0" t="0" r="0" b="1905"/>
             <wp:docPr id="1" name="Picture 1" descr="A close up of text on a white background&#10;&#10;Description automatically generated"/>
@@ -1813,7 +1868,7 @@
                   <pic:spPr>
                     <a:xfrm>
                       <a:off x="0" y="0"/>
-                      <a:ext cx="5454694" cy="3717467"/>
+                      <a:ext cx="5448300" cy="3713110"/>
                     </a:xfrm>
                     <a:prstGeom prst="rect">
                       <a:avLst/>
@@ -2046,11 +2101,83 @@
         <w:rPr>
           <w:b/>
           <w:bCs/>
+          <w:noProof/>
+          <w:sz w:val="28"/>
+          <w:szCs w:val="28"/>
+        </w:rPr>
+        <w:lastRenderedPageBreak/>
+        <w:drawing>
+          <wp:inline distT="0" distB="0" distL="0" distR="0" wp14:anchorId="3CB7D664" wp14:editId="6CB3FB9A">
+            <wp:extent cx="5191125" cy="3594410"/>
+            <wp:effectExtent l="0" t="0" r="0" b="6350"/>
+            <wp:docPr id="5" name="Picture 5" descr="A close up of a sign&#10;&#10;Description automatically generated"/>
+            <wp:cNvGraphicFramePr>
+              <a:graphicFrameLocks xmlns:a="http://schemas.openxmlformats.org/drawingml/2006/main" noChangeAspect="1"/>
+            </wp:cNvGraphicFramePr>
+            <a:graphic xmlns:a="http://schemas.openxmlformats.org/drawingml/2006/main">
+              <a:graphicData uri="http://schemas.openxmlformats.org/drawingml/2006/picture">
+                <pic:pic xmlns:pic="http://schemas.openxmlformats.org/drawingml/2006/picture">
+                  <pic:nvPicPr>
+                    <pic:cNvPr id="5" name="UIMockup_Events.JPG"/>
+                    <pic:cNvPicPr/>
+                  </pic:nvPicPr>
+                  <pic:blipFill>
+                    <a:blip r:embed="rId9" cstate="print">
+                      <a:extLst>
+                        <a:ext uri="{28A0092B-C50C-407E-A947-70E740481C1C}">
+                          <a14:useLocalDpi xmlns:a14="http://schemas.microsoft.com/office/drawing/2010/main" val="0"/>
+                        </a:ext>
+                      </a:extLst>
+                    </a:blip>
+                    <a:stretch>
+                      <a:fillRect/>
+                    </a:stretch>
+                  </pic:blipFill>
+                  <pic:spPr>
+                    <a:xfrm>
+                      <a:off x="0" y="0"/>
+                      <a:ext cx="5214841" cy="3610831"/>
+                    </a:xfrm>
+                    <a:prstGeom prst="rect">
+                      <a:avLst/>
+                    </a:prstGeom>
+                  </pic:spPr>
+                </pic:pic>
+              </a:graphicData>
+            </a:graphic>
+          </wp:inline>
+        </w:drawing>
+      </w:r>
+    </w:p>
+    <w:p>
+      <w:pPr>
+        <w:rPr>
+          <w:b/>
+          <w:bCs/>
           <w:sz w:val="28"/>
           <w:szCs w:val="28"/>
           <w:u w:val="single"/>
         </w:rPr>
-        <w:lastRenderedPageBreak/>
+      </w:pPr>
+    </w:p>
+    <w:p>
+      <w:pPr>
+        <w:rPr>
+          <w:b/>
+          <w:bCs/>
+          <w:sz w:val="28"/>
+          <w:szCs w:val="28"/>
+          <w:u w:val="single"/>
+        </w:rPr>
+      </w:pPr>
+      <w:r>
+        <w:rPr>
+          <w:b/>
+          <w:bCs/>
+          <w:sz w:val="28"/>
+          <w:szCs w:val="28"/>
+          <w:u w:val="single"/>
+        </w:rPr>
         <w:t>Meeting 1 Overview</w:t>
       </w:r>
     </w:p>
@@ -2196,21 +2323,32 @@
           <w:szCs w:val="24"/>
         </w:rPr>
       </w:pPr>
-      <w:proofErr w:type="spellStart"/>
-      <w:r>
-        <w:rPr>
-          <w:sz w:val="24"/>
-          <w:szCs w:val="24"/>
-        </w:rPr>
-        <w:t>Minigames</w:t>
-      </w:r>
-      <w:proofErr w:type="spellEnd"/>
-      <w:r>
-        <w:rPr>
-          <w:sz w:val="24"/>
-          <w:szCs w:val="24"/>
-        </w:rPr>
-        <w:t>: simple?</w:t>
+      <w:r>
+        <w:rPr>
+          <w:sz w:val="24"/>
+          <w:szCs w:val="24"/>
+        </w:rPr>
+        <w:t>Look into SFU databases!</w:t>
+      </w:r>
+    </w:p>
+    <w:p>
+      <w:pPr>
+        <w:pStyle w:val="ListParagraph"/>
+        <w:numPr>
+          <w:ilvl w:val="0"/>
+          <w:numId w:val="4"/>
+        </w:numPr>
+        <w:rPr>
+          <w:sz w:val="24"/>
+          <w:szCs w:val="24"/>
+        </w:rPr>
+      </w:pPr>
+      <w:r>
+        <w:rPr>
+          <w:sz w:val="24"/>
+          <w:szCs w:val="24"/>
+        </w:rPr>
+        <w:t>Minigames: simple?</w:t>
       </w:r>
       <w:r>
         <w:rPr>
@@ -2471,14 +2609,6 @@
     <w:p>
       <w:pPr>
         <w:rPr>
-          <w:sz w:val="24"/>
-          <w:szCs w:val="24"/>
-        </w:rPr>
-      </w:pPr>
-    </w:p>
-    <w:p>
-      <w:pPr>
-        <w:rPr>
           <w:b/>
           <w:bCs/>
           <w:sz w:val="28"/>
@@ -2486,6 +2616,8 @@
           <w:u w:val="single"/>
         </w:rPr>
       </w:pPr>
+      <w:bookmarkStart w:id="0" w:name="_GoBack"/>
+      <w:bookmarkEnd w:id="0"/>
       <w:r>
         <w:rPr>
           <w:b/>
@@ -2494,6 +2626,7 @@
           <w:szCs w:val="28"/>
           <w:u w:val="single"/>
         </w:rPr>
+        <w:lastRenderedPageBreak/>
         <w:t>URLs</w:t>
       </w:r>
     </w:p>
@@ -2534,25 +2667,14 @@
           <w:szCs w:val="24"/>
         </w:rPr>
       </w:pPr>
-      <w:proofErr w:type="spellStart"/>
-      <w:r>
-        <w:rPr>
-          <w:b/>
-          <w:bCs/>
-          <w:sz w:val="24"/>
-          <w:szCs w:val="24"/>
-        </w:rPr>
-        <w:t>Heroku</w:t>
-      </w:r>
-      <w:proofErr w:type="spellEnd"/>
-      <w:r>
-        <w:rPr>
-          <w:b/>
-          <w:bCs/>
-          <w:sz w:val="24"/>
-          <w:szCs w:val="24"/>
-        </w:rPr>
-        <w:t xml:space="preserve"> link:</w:t>
+      <w:r>
+        <w:rPr>
+          <w:b/>
+          <w:bCs/>
+          <w:sz w:val="24"/>
+          <w:szCs w:val="24"/>
+        </w:rPr>
+        <w:t>Heroku link:</w:t>
       </w:r>
       <w:r>
         <w:rPr>
@@ -2582,25 +2704,14 @@
           <w:szCs w:val="24"/>
         </w:rPr>
       </w:pPr>
-      <w:proofErr w:type="spellStart"/>
-      <w:r>
-        <w:rPr>
-          <w:b/>
-          <w:bCs/>
-          <w:sz w:val="24"/>
-          <w:szCs w:val="24"/>
-        </w:rPr>
-        <w:t>Heroku</w:t>
-      </w:r>
-      <w:proofErr w:type="spellEnd"/>
-      <w:r>
-        <w:rPr>
-          <w:b/>
-          <w:bCs/>
-          <w:sz w:val="24"/>
-          <w:szCs w:val="24"/>
-        </w:rPr>
-        <w:t xml:space="preserve"> Git Link:</w:t>
+      <w:r>
+        <w:rPr>
+          <w:b/>
+          <w:bCs/>
+          <w:sz w:val="24"/>
+          <w:szCs w:val="24"/>
+        </w:rPr>
+        <w:t>Heroku Git Link:</w:t>
       </w:r>
       <w:r>
         <w:rPr>
@@ -2640,7 +2751,7 @@
 </file>
 
 <file path=word/numbering.xml><?xml version="1.0" encoding="utf-8"?>
-<w:numbering xmlns:wpc="http://schemas.microsoft.com/office/word/2010/wordprocessingCanvas" xmlns:cx="http://schemas.microsoft.com/office/drawing/2014/chartex" xmlns:mc="http://schemas.openxmlformats.org/markup-compatibility/2006" xmlns:o="urn:schemas-microsoft-com:office:office" xmlns:r="http://schemas.openxmlformats.org/officeDocument/2006/relationships" xmlns:m="http://schemas.openxmlformats.org/officeDocument/2006/math" xmlns:v="urn:schemas-microsoft-com:vml" xmlns:wp14="http://schemas.microsoft.com/office/word/2010/wordprocessingDrawing" xmlns:wp="http://schemas.openxmlformats.org/drawingml/2006/wordprocessingDrawing" xmlns:w10="urn:schemas-microsoft-com:office:word" xmlns:w="http://schemas.openxmlformats.org/wordprocessingml/2006/main" xmlns:w14="http://schemas.microsoft.com/office/word/2010/wordml" xmlns:w15="http://schemas.microsoft.com/office/word/2012/wordml" xmlns:w16se="http://schemas.microsoft.com/office/word/2015/wordml/symex" xmlns:wpg="http://schemas.microsoft.com/office/word/2010/wordprocessingGroup" xmlns:wpi="http://schemas.microsoft.com/office/word/2010/wordprocessingInk" xmlns:wne="http://schemas.microsoft.com/office/word/2006/wordml" xmlns:wps="http://schemas.microsoft.com/office/word/2010/wordprocessingShape" mc:Ignorable="w14 w15 w16se wp14">
+<w:numbering xmlns:wpc="http://schemas.microsoft.com/office/word/2010/wordprocessingCanvas" xmlns:cx="http://schemas.microsoft.com/office/drawing/2014/chartex" xmlns:cx1="http://schemas.microsoft.com/office/drawing/2015/9/8/chartex" xmlns:cx2="http://schemas.microsoft.com/office/drawing/2015/10/21/chartex" xmlns:cx3="http://schemas.microsoft.com/office/drawing/2016/5/9/chartex" xmlns:cx4="http://schemas.microsoft.com/office/drawing/2016/5/10/chartex" xmlns:cx5="http://schemas.microsoft.com/office/drawing/2016/5/11/chartex" xmlns:cx6="http://schemas.microsoft.com/office/drawing/2016/5/12/chartex" xmlns:cx7="http://schemas.microsoft.com/office/drawing/2016/5/13/chartex" xmlns:cx8="http://schemas.microsoft.com/office/drawing/2016/5/14/chartex" xmlns:mc="http://schemas.openxmlformats.org/markup-compatibility/2006" xmlns:aink="http://schemas.microsoft.com/office/drawing/2016/ink" xmlns:am3d="http://schemas.microsoft.com/office/drawing/2017/model3d" xmlns:o="urn:schemas-microsoft-com:office:office" xmlns:r="http://schemas.openxmlformats.org/officeDocument/2006/relationships" xmlns:m="http://schemas.openxmlformats.org/officeDocument/2006/math" xmlns:v="urn:schemas-microsoft-com:vml" xmlns:wp14="http://schemas.microsoft.com/office/word/2010/wordprocessingDrawing" xmlns:wp="http://schemas.openxmlformats.org/drawingml/2006/wordprocessingDrawing" xmlns:w10="urn:schemas-microsoft-com:office:word" xmlns:w="http://schemas.openxmlformats.org/wordprocessingml/2006/main" xmlns:w14="http://schemas.microsoft.com/office/word/2010/wordml" xmlns:w15="http://schemas.microsoft.com/office/word/2012/wordml" xmlns:w16cid="http://schemas.microsoft.com/office/word/2016/wordml/cid" xmlns:w16se="http://schemas.microsoft.com/office/word/2015/wordml/symex" xmlns:wpg="http://schemas.microsoft.com/office/word/2010/wordprocessingGroup" xmlns:wpi="http://schemas.microsoft.com/office/word/2010/wordprocessingInk" xmlns:wne="http://schemas.microsoft.com/office/word/2006/wordml" xmlns:wps="http://schemas.microsoft.com/office/word/2010/wordprocessingShape" mc:Ignorable="w14 w15 w16se w16cid wp14">
   <w:abstractNum w:abstractNumId="0" w15:restartNumberingAfterBreak="0">
     <w:nsid w:val="2DFD79DC"/>
     <w:multiLevelType w:val="hybridMultilevel"/>
@@ -3201,7 +3312,7 @@
   <w:abstractNum w:abstractNumId="5" w15:restartNumberingAfterBreak="0">
     <w:nsid w:val="7E8F7B80"/>
     <w:multiLevelType w:val="hybridMultilevel"/>
-    <w:tmpl w:val="55262E78"/>
+    <w:tmpl w:val="2C288172"/>
     <w:lvl w:ilvl="0" w:tplc="10090001">
       <w:start w:val="1"/>
       <w:numFmt w:val="bullet"/>
@@ -3226,7 +3337,7 @@
         <w:rFonts w:ascii="Courier New" w:hAnsi="Courier New" w:cs="Courier New" w:hint="default"/>
       </w:rPr>
     </w:lvl>
-    <w:lvl w:ilvl="2" w:tplc="10090005" w:tentative="1">
+    <w:lvl w:ilvl="2" w:tplc="10090005">
       <w:start w:val="1"/>
       <w:numFmt w:val="bullet"/>
       <w:lvlText w:val=""/>
@@ -3333,7 +3444,7 @@
 </file>
 
 <file path=word/styles.xml><?xml version="1.0" encoding="utf-8"?>
-<w:styles xmlns:mc="http://schemas.openxmlformats.org/markup-compatibility/2006" xmlns:r="http://schemas.openxmlformats.org/officeDocument/2006/relationships" xmlns:w="http://schemas.openxmlformats.org/wordprocessingml/2006/main" xmlns:w14="http://schemas.microsoft.com/office/word/2010/wordml" xmlns:w15="http://schemas.microsoft.com/office/word/2012/wordml" xmlns:w16se="http://schemas.microsoft.com/office/word/2015/wordml/symex" mc:Ignorable="w14 w15 w16se">
+<w:styles xmlns:mc="http://schemas.openxmlformats.org/markup-compatibility/2006" xmlns:r="http://schemas.openxmlformats.org/officeDocument/2006/relationships" xmlns:w="http://schemas.openxmlformats.org/wordprocessingml/2006/main" xmlns:w14="http://schemas.microsoft.com/office/word/2010/wordml" xmlns:w15="http://schemas.microsoft.com/office/word/2012/wordml" xmlns:w16cid="http://schemas.microsoft.com/office/word/2016/wordml/cid" xmlns:w16se="http://schemas.microsoft.com/office/word/2015/wordml/symex" mc:Ignorable="w14 w15 w16se w16cid">
   <w:docDefaults>
     <w:rPrDefault>
       <w:rPr>
@@ -3349,7 +3460,7 @@
       </w:pPr>
     </w:pPrDefault>
   </w:docDefaults>
-  <w:latentStyles w:defLockedState="0" w:defUIPriority="99" w:defSemiHidden="0" w:defUnhideWhenUsed="0" w:defQFormat="0" w:count="371">
+  <w:latentStyles w:defLockedState="0" w:defUIPriority="99" w:defSemiHidden="0" w:defUnhideWhenUsed="0" w:defQFormat="0" w:count="377">
     <w:lsdException w:name="Normal" w:uiPriority="0" w:qFormat="1"/>
     <w:lsdException w:name="heading 1" w:uiPriority="9" w:qFormat="1"/>
     <w:lsdException w:name="heading 2" w:semiHidden="1" w:uiPriority="9" w:unhideWhenUsed="1" w:qFormat="1"/>
@@ -3497,11 +3608,8 @@
     <w:lsdException w:name="Table 3D effects 3" w:semiHidden="1" w:unhideWhenUsed="1"/>
     <w:lsdException w:name="Table Contemporary" w:semiHidden="1" w:unhideWhenUsed="1"/>
     <w:lsdException w:name="Table Elegant" w:semiHidden="1" w:unhideWhenUsed="1"/>
-    <w:lsdException w:name="Table Professional" w:semiHidden="1" w:unhideWhenUsed="1"/>
     <w:lsdException w:name="Table Subtle 1" w:semiHidden="1" w:unhideWhenUsed="1"/>
     <w:lsdException w:name="Table Subtle 2" w:semiHidden="1" w:unhideWhenUsed="1"/>
-    <w:lsdException w:name="Table Web 1" w:semiHidden="1" w:unhideWhenUsed="1"/>
-    <w:lsdException w:name="Table Web 2" w:semiHidden="1" w:unhideWhenUsed="1"/>
     <w:lsdException w:name="Table Web 3" w:semiHidden="1" w:unhideWhenUsed="1"/>
     <w:lsdException w:name="Balloon Text" w:semiHidden="1" w:unhideWhenUsed="1"/>
     <w:lsdException w:name="Table Grid" w:uiPriority="39"/>
@@ -3721,6 +3829,12 @@
     <w:lsdException w:name="List Table 5 Dark Accent 6" w:uiPriority="50"/>
     <w:lsdException w:name="List Table 6 Colorful Accent 6" w:uiPriority="51"/>
     <w:lsdException w:name="List Table 7 Colorful Accent 6" w:uiPriority="52"/>
+    <w:lsdException w:name="Mention" w:semiHidden="1" w:unhideWhenUsed="1"/>
+    <w:lsdException w:name="Smart Hyperlink" w:semiHidden="1" w:unhideWhenUsed="1"/>
+    <w:lsdException w:name="Hashtag" w:semiHidden="1" w:unhideWhenUsed="1"/>
+    <w:lsdException w:name="Unresolved Mention" w:semiHidden="1" w:unhideWhenUsed="1"/>
+    <w:lsdException w:name="Smart Link" w:semiHidden="1" w:unhideWhenUsed="1"/>
+    <w:lsdException w:name="Smart Link Error" w:semiHidden="1" w:unhideWhenUsed="1"/>
   </w:latentStyles>
   <w:style w:type="paragraph" w:default="1" w:styleId="Normal">
     <w:name w:val="Normal"/>

</xml_diff>

<commit_message>
added pdf version for submission proposal
</commit_message>
<xml_diff>
--- a/CMPT276ProjectProposal_ckwright.docx
+++ b/CMPT276ProjectProposal_ckwright.docx
@@ -298,7 +298,36 @@
           <w:sz w:val="24"/>
           <w:szCs w:val="24"/>
         </w:rPr>
-        <w:t>backgrounds and experience</w:t>
+        <w:t>B</w:t>
+      </w:r>
+      <w:r>
+        <w:rPr>
+          <w:b/>
+          <w:bCs/>
+          <w:sz w:val="24"/>
+          <w:szCs w:val="24"/>
+        </w:rPr>
+        <w:t xml:space="preserve">ackgrounds and </w:t>
+      </w:r>
+      <w:r>
+        <w:rPr>
+          <w:b/>
+          <w:bCs/>
+          <w:sz w:val="24"/>
+          <w:szCs w:val="24"/>
+        </w:rPr>
+        <w:t>E</w:t>
+      </w:r>
+      <w:bookmarkStart w:id="0" w:name="_GoBack"/>
+      <w:bookmarkEnd w:id="0"/>
+      <w:r>
+        <w:rPr>
+          <w:b/>
+          <w:bCs/>
+          <w:sz w:val="24"/>
+          <w:szCs w:val="24"/>
+        </w:rPr>
+        <w:t>xperience</w:t>
       </w:r>
     </w:p>
     <w:p>
@@ -2616,8 +2645,6 @@
           <w:u w:val="single"/>
         </w:rPr>
       </w:pPr>
-      <w:bookmarkStart w:id="0" w:name="_GoBack"/>
-      <w:bookmarkEnd w:id="0"/>
       <w:r>
         <w:rPr>
           <w:b/>
@@ -3608,8 +3635,11 @@
     <w:lsdException w:name="Table 3D effects 3" w:semiHidden="1" w:unhideWhenUsed="1"/>
     <w:lsdException w:name="Table Contemporary" w:semiHidden="1" w:unhideWhenUsed="1"/>
     <w:lsdException w:name="Table Elegant" w:semiHidden="1" w:unhideWhenUsed="1"/>
+    <w:lsdException w:name="Table Professional" w:semiHidden="1" w:unhideWhenUsed="1"/>
     <w:lsdException w:name="Table Subtle 1" w:semiHidden="1" w:unhideWhenUsed="1"/>
     <w:lsdException w:name="Table Subtle 2" w:semiHidden="1" w:unhideWhenUsed="1"/>
+    <w:lsdException w:name="Table Web 1" w:semiHidden="1" w:unhideWhenUsed="1"/>
+    <w:lsdException w:name="Table Web 2" w:semiHidden="1" w:unhideWhenUsed="1"/>
     <w:lsdException w:name="Table Web 3" w:semiHidden="1" w:unhideWhenUsed="1"/>
     <w:lsdException w:name="Balloon Text" w:semiHidden="1" w:unhideWhenUsed="1"/>
     <w:lsdException w:name="Table Grid" w:uiPriority="39"/>

</xml_diff>